<commit_message>
complete assignment of day-1 ShoppingCartDb
</commit_message>
<xml_diff>
--- a/DAY1/mysql_day1_ass1.docx
+++ b/DAY1/mysql_day1_ass1.docx
@@ -141,6 +141,4241 @@
       <w:r>
         <w:t>);</w:t>
       </w:r>
+    </w:p>
+    <w:p/>
+    <w:p>
+      <w:pPr>
+        <w:pStyle w:val="HTMLPreformatted"/>
+        <w:shd w:val="clear" w:color="auto" w:fill="FFFFFF"/>
+        <w:rPr>
+          <w:rFonts w:asciiTheme="minorHAnsi" w:hAnsiTheme="minorHAnsi"/>
+          <w:sz w:val="22"/>
+          <w:szCs w:val="22"/>
+        </w:rPr>
+      </w:pPr>
+      <w:r>
+        <w:rPr>
+          <w:rFonts w:asciiTheme="minorHAnsi" w:hAnsiTheme="minorHAnsi"/>
+          <w:sz w:val="22"/>
+          <w:szCs w:val="22"/>
+        </w:rPr>
+        <w:t>A</w:t>
+      </w:r>
+      <w:r>
+        <w:rPr>
+          <w:rFonts w:asciiTheme="minorHAnsi" w:hAnsiTheme="minorHAnsi"/>
+          <w:sz w:val="22"/>
+          <w:szCs w:val="22"/>
+        </w:rPr>
+        <w:t>SSIGNMENT</w:t>
+      </w:r>
+      <w:r>
+        <w:rPr>
+          <w:rFonts w:asciiTheme="minorHAnsi" w:hAnsiTheme="minorHAnsi"/>
+          <w:sz w:val="22"/>
+          <w:szCs w:val="22"/>
+        </w:rPr>
+        <w:t xml:space="preserve"> – 1 </w:t>
+      </w:r>
+      <w:proofErr w:type="spellStart"/>
+      <w:r>
+        <w:rPr>
+          <w:rFonts w:asciiTheme="minorHAnsi" w:hAnsiTheme="minorHAnsi"/>
+          <w:sz w:val="22"/>
+          <w:szCs w:val="22"/>
+        </w:rPr>
+        <w:t>ShoppingCartDb</w:t>
+      </w:r>
+      <w:proofErr w:type="spellEnd"/>
+    </w:p>
+    <w:p>
+      <w:pPr>
+        <w:pStyle w:val="HTMLPreformatted"/>
+        <w:shd w:val="clear" w:color="auto" w:fill="FFFFFF"/>
+        <w:rPr>
+          <w:rFonts w:asciiTheme="minorHAnsi" w:hAnsiTheme="minorHAnsi"/>
+          <w:sz w:val="22"/>
+          <w:szCs w:val="22"/>
+        </w:rPr>
+      </w:pPr>
+    </w:p>
+    <w:p>
+      <w:pPr>
+        <w:pStyle w:val="HTMLPreformatted"/>
+        <w:shd w:val="clear" w:color="auto" w:fill="FFFFFF"/>
+        <w:rPr>
+          <w:rFonts w:asciiTheme="minorHAnsi" w:hAnsiTheme="minorHAnsi"/>
+          <w:sz w:val="22"/>
+          <w:szCs w:val="22"/>
+        </w:rPr>
+      </w:pPr>
+      <w:r>
+        <w:rPr>
+          <w:rFonts w:asciiTheme="minorHAnsi" w:hAnsiTheme="minorHAnsi"/>
+          <w:sz w:val="22"/>
+          <w:szCs w:val="22"/>
+        </w:rPr>
+        <w:t xml:space="preserve">-- Create database </w:t>
+      </w:r>
+    </w:p>
+    <w:p>
+      <w:pPr>
+        <w:pStyle w:val="HTMLPreformatted"/>
+        <w:shd w:val="clear" w:color="auto" w:fill="FFFFFF"/>
+        <w:rPr>
+          <w:rFonts w:asciiTheme="minorHAnsi" w:hAnsiTheme="minorHAnsi"/>
+          <w:sz w:val="22"/>
+          <w:szCs w:val="22"/>
+        </w:rPr>
+      </w:pPr>
+      <w:r>
+        <w:rPr>
+          <w:rFonts w:asciiTheme="minorHAnsi" w:hAnsiTheme="minorHAnsi"/>
+          <w:sz w:val="22"/>
+          <w:szCs w:val="22"/>
+        </w:rPr>
+        <w:t xml:space="preserve">CREATE DATABASE </w:t>
+      </w:r>
+      <w:proofErr w:type="spellStart"/>
+      <w:proofErr w:type="gramStart"/>
+      <w:r>
+        <w:rPr>
+          <w:rFonts w:asciiTheme="minorHAnsi" w:hAnsiTheme="minorHAnsi"/>
+          <w:sz w:val="22"/>
+          <w:szCs w:val="22"/>
+        </w:rPr>
+        <w:t>ShoppingCartDb</w:t>
+      </w:r>
+      <w:proofErr w:type="spellEnd"/>
+      <w:r>
+        <w:rPr>
+          <w:rFonts w:asciiTheme="minorHAnsi" w:hAnsiTheme="minorHAnsi"/>
+          <w:sz w:val="22"/>
+          <w:szCs w:val="22"/>
+        </w:rPr>
+        <w:t>;</w:t>
+      </w:r>
+      <w:proofErr w:type="gramEnd"/>
+    </w:p>
+    <w:p>
+      <w:pPr>
+        <w:pStyle w:val="HTMLPreformatted"/>
+        <w:shd w:val="clear" w:color="auto" w:fill="FFFFFF"/>
+        <w:rPr>
+          <w:rFonts w:asciiTheme="minorHAnsi" w:hAnsiTheme="minorHAnsi"/>
+          <w:sz w:val="22"/>
+          <w:szCs w:val="22"/>
+        </w:rPr>
+      </w:pPr>
+    </w:p>
+    <w:p>
+      <w:pPr>
+        <w:pStyle w:val="HTMLPreformatted"/>
+        <w:shd w:val="clear" w:color="auto" w:fill="FFFFFF"/>
+        <w:rPr>
+          <w:rFonts w:asciiTheme="minorHAnsi" w:hAnsiTheme="minorHAnsi"/>
+          <w:sz w:val="22"/>
+          <w:szCs w:val="22"/>
+        </w:rPr>
+      </w:pPr>
+    </w:p>
+    <w:p>
+      <w:pPr>
+        <w:pStyle w:val="HTMLPreformatted"/>
+        <w:shd w:val="clear" w:color="auto" w:fill="FFFFFF"/>
+        <w:rPr>
+          <w:rFonts w:asciiTheme="minorHAnsi" w:hAnsiTheme="minorHAnsi"/>
+          <w:sz w:val="22"/>
+          <w:szCs w:val="22"/>
+        </w:rPr>
+      </w:pPr>
+      <w:r>
+        <w:rPr>
+          <w:rFonts w:asciiTheme="minorHAnsi" w:hAnsiTheme="minorHAnsi"/>
+          <w:sz w:val="22"/>
+          <w:szCs w:val="22"/>
+        </w:rPr>
+        <w:t xml:space="preserve">-- Use the </w:t>
+      </w:r>
+      <w:proofErr w:type="spellStart"/>
+      <w:r>
+        <w:rPr>
+          <w:rFonts w:asciiTheme="minorHAnsi" w:hAnsiTheme="minorHAnsi"/>
+          <w:sz w:val="22"/>
+          <w:szCs w:val="22"/>
+        </w:rPr>
+        <w:t>ShoppingCartDb</w:t>
+      </w:r>
+      <w:proofErr w:type="spellEnd"/>
+      <w:r>
+        <w:rPr>
+          <w:rFonts w:asciiTheme="minorHAnsi" w:hAnsiTheme="minorHAnsi"/>
+          <w:sz w:val="22"/>
+          <w:szCs w:val="22"/>
+        </w:rPr>
+        <w:t xml:space="preserve"> database </w:t>
+      </w:r>
+    </w:p>
+    <w:p>
+      <w:pPr>
+        <w:pStyle w:val="HTMLPreformatted"/>
+        <w:shd w:val="clear" w:color="auto" w:fill="FFFFFF"/>
+        <w:rPr>
+          <w:rFonts w:asciiTheme="minorHAnsi" w:hAnsiTheme="minorHAnsi"/>
+          <w:sz w:val="22"/>
+          <w:szCs w:val="22"/>
+        </w:rPr>
+      </w:pPr>
+      <w:r>
+        <w:rPr>
+          <w:rFonts w:asciiTheme="minorHAnsi" w:hAnsiTheme="minorHAnsi"/>
+          <w:sz w:val="22"/>
+          <w:szCs w:val="22"/>
+        </w:rPr>
+        <w:t xml:space="preserve">USE </w:t>
+      </w:r>
+      <w:proofErr w:type="spellStart"/>
+      <w:proofErr w:type="gramStart"/>
+      <w:r>
+        <w:rPr>
+          <w:rFonts w:asciiTheme="minorHAnsi" w:hAnsiTheme="minorHAnsi"/>
+          <w:sz w:val="22"/>
+          <w:szCs w:val="22"/>
+        </w:rPr>
+        <w:t>ShoppingCartDb</w:t>
+      </w:r>
+      <w:proofErr w:type="spellEnd"/>
+      <w:r>
+        <w:rPr>
+          <w:rFonts w:asciiTheme="minorHAnsi" w:hAnsiTheme="minorHAnsi"/>
+          <w:sz w:val="22"/>
+          <w:szCs w:val="22"/>
+        </w:rPr>
+        <w:t>;</w:t>
+      </w:r>
+      <w:proofErr w:type="gramEnd"/>
+    </w:p>
+    <w:p>
+      <w:pPr>
+        <w:pStyle w:val="HTMLPreformatted"/>
+        <w:shd w:val="clear" w:color="auto" w:fill="FFFFFF"/>
+        <w:rPr>
+          <w:rFonts w:asciiTheme="minorHAnsi" w:hAnsiTheme="minorHAnsi"/>
+          <w:sz w:val="22"/>
+          <w:szCs w:val="22"/>
+        </w:rPr>
+      </w:pPr>
+    </w:p>
+    <w:p>
+      <w:pPr>
+        <w:pStyle w:val="HTMLPreformatted"/>
+        <w:shd w:val="clear" w:color="auto" w:fill="FFFFFF"/>
+        <w:rPr>
+          <w:rFonts w:asciiTheme="minorHAnsi" w:hAnsiTheme="minorHAnsi"/>
+          <w:sz w:val="22"/>
+          <w:szCs w:val="22"/>
+        </w:rPr>
+      </w:pPr>
+    </w:p>
+    <w:p>
+      <w:pPr>
+        <w:pStyle w:val="HTMLPreformatted"/>
+        <w:shd w:val="clear" w:color="auto" w:fill="FFFFFF"/>
+        <w:rPr>
+          <w:rFonts w:asciiTheme="minorHAnsi" w:hAnsiTheme="minorHAnsi"/>
+          <w:sz w:val="22"/>
+          <w:szCs w:val="22"/>
+        </w:rPr>
+      </w:pPr>
+    </w:p>
+    <w:p>
+      <w:pPr>
+        <w:pStyle w:val="HTMLPreformatted"/>
+        <w:shd w:val="clear" w:color="auto" w:fill="FFFFFF"/>
+        <w:rPr>
+          <w:rFonts w:asciiTheme="minorHAnsi" w:hAnsiTheme="minorHAnsi"/>
+          <w:sz w:val="22"/>
+          <w:szCs w:val="22"/>
+        </w:rPr>
+      </w:pPr>
+      <w:r>
+        <w:rPr>
+          <w:rFonts w:asciiTheme="minorHAnsi" w:hAnsiTheme="minorHAnsi"/>
+          <w:sz w:val="22"/>
+          <w:szCs w:val="22"/>
+        </w:rPr>
+        <w:t xml:space="preserve">1. Create the following </w:t>
+      </w:r>
+      <w:proofErr w:type="gramStart"/>
+      <w:r>
+        <w:rPr>
+          <w:rFonts w:asciiTheme="minorHAnsi" w:hAnsiTheme="minorHAnsi"/>
+          <w:sz w:val="22"/>
+          <w:szCs w:val="22"/>
+        </w:rPr>
+        <w:t>tables :</w:t>
+      </w:r>
+      <w:proofErr w:type="gramEnd"/>
+      <w:r>
+        <w:rPr>
+          <w:rFonts w:asciiTheme="minorHAnsi" w:hAnsiTheme="minorHAnsi"/>
+          <w:sz w:val="22"/>
+          <w:szCs w:val="22"/>
+        </w:rPr>
+        <w:t xml:space="preserve"> </w:t>
+      </w:r>
+    </w:p>
+    <w:p>
+      <w:pPr>
+        <w:pStyle w:val="HTMLPreformatted"/>
+        <w:shd w:val="clear" w:color="auto" w:fill="FFFFFF"/>
+        <w:rPr>
+          <w:rFonts w:asciiTheme="minorHAnsi" w:hAnsiTheme="minorHAnsi"/>
+          <w:sz w:val="22"/>
+          <w:szCs w:val="22"/>
+        </w:rPr>
+      </w:pPr>
+    </w:p>
+    <w:p>
+      <w:pPr>
+        <w:pStyle w:val="HTMLPreformatted"/>
+        <w:shd w:val="clear" w:color="auto" w:fill="FFFFFF"/>
+        <w:rPr>
+          <w:rFonts w:asciiTheme="minorHAnsi" w:hAnsiTheme="minorHAnsi"/>
+          <w:sz w:val="22"/>
+          <w:szCs w:val="22"/>
+        </w:rPr>
+      </w:pPr>
+      <w:r>
+        <w:rPr>
+          <w:rFonts w:asciiTheme="minorHAnsi" w:hAnsiTheme="minorHAnsi"/>
+          <w:sz w:val="22"/>
+          <w:szCs w:val="22"/>
+        </w:rPr>
+        <w:t xml:space="preserve">a. Create Products </w:t>
+      </w:r>
+      <w:proofErr w:type="gramStart"/>
+      <w:r>
+        <w:rPr>
+          <w:rFonts w:asciiTheme="minorHAnsi" w:hAnsiTheme="minorHAnsi"/>
+          <w:sz w:val="22"/>
+          <w:szCs w:val="22"/>
+        </w:rPr>
+        <w:t>table :</w:t>
+      </w:r>
+      <w:proofErr w:type="gramEnd"/>
+    </w:p>
+    <w:p>
+      <w:pPr>
+        <w:pStyle w:val="HTMLPreformatted"/>
+        <w:shd w:val="clear" w:color="auto" w:fill="FFFFFF"/>
+        <w:rPr>
+          <w:rFonts w:asciiTheme="minorHAnsi" w:hAnsiTheme="minorHAnsi"/>
+          <w:sz w:val="22"/>
+          <w:szCs w:val="22"/>
+        </w:rPr>
+      </w:pPr>
+      <w:r>
+        <w:rPr>
+          <w:rFonts w:asciiTheme="minorHAnsi" w:hAnsiTheme="minorHAnsi"/>
+          <w:sz w:val="22"/>
+          <w:szCs w:val="22"/>
+        </w:rPr>
+        <w:t>CREATE TABLE Products (</w:t>
+      </w:r>
+    </w:p>
+    <w:p>
+      <w:pPr>
+        <w:pStyle w:val="HTMLPreformatted"/>
+        <w:shd w:val="clear" w:color="auto" w:fill="FFFFFF"/>
+        <w:rPr>
+          <w:rFonts w:asciiTheme="minorHAnsi" w:hAnsiTheme="minorHAnsi"/>
+          <w:sz w:val="22"/>
+          <w:szCs w:val="22"/>
+        </w:rPr>
+      </w:pPr>
+      <w:r>
+        <w:rPr>
+          <w:rFonts w:asciiTheme="minorHAnsi" w:hAnsiTheme="minorHAnsi"/>
+          <w:sz w:val="22"/>
+          <w:szCs w:val="22"/>
+        </w:rPr>
+        <w:t xml:space="preserve">    </w:t>
+      </w:r>
+      <w:proofErr w:type="spellStart"/>
+      <w:r>
+        <w:rPr>
+          <w:rFonts w:asciiTheme="minorHAnsi" w:hAnsiTheme="minorHAnsi"/>
+          <w:sz w:val="22"/>
+          <w:szCs w:val="22"/>
+        </w:rPr>
+        <w:t>ProductId</w:t>
+      </w:r>
+      <w:proofErr w:type="spellEnd"/>
+      <w:r>
+        <w:rPr>
+          <w:rFonts w:asciiTheme="minorHAnsi" w:hAnsiTheme="minorHAnsi"/>
+          <w:sz w:val="22"/>
+          <w:szCs w:val="22"/>
+        </w:rPr>
+        <w:t xml:space="preserve"> INT PRIMARY KEY AUTO_INCREMENT,</w:t>
+      </w:r>
+    </w:p>
+    <w:p>
+      <w:pPr>
+        <w:pStyle w:val="HTMLPreformatted"/>
+        <w:shd w:val="clear" w:color="auto" w:fill="FFFFFF"/>
+        <w:rPr>
+          <w:rFonts w:asciiTheme="minorHAnsi" w:hAnsiTheme="minorHAnsi"/>
+          <w:sz w:val="22"/>
+          <w:szCs w:val="22"/>
+        </w:rPr>
+      </w:pPr>
+      <w:r>
+        <w:rPr>
+          <w:rFonts w:asciiTheme="minorHAnsi" w:hAnsiTheme="minorHAnsi"/>
+          <w:sz w:val="22"/>
+          <w:szCs w:val="22"/>
+        </w:rPr>
+        <w:t xml:space="preserve">    Name </w:t>
+      </w:r>
+      <w:proofErr w:type="gramStart"/>
+      <w:r>
+        <w:rPr>
+          <w:rFonts w:asciiTheme="minorHAnsi" w:hAnsiTheme="minorHAnsi"/>
+          <w:sz w:val="22"/>
+          <w:szCs w:val="22"/>
+        </w:rPr>
+        <w:t>VARCHAR(</w:t>
+      </w:r>
+      <w:proofErr w:type="gramEnd"/>
+      <w:r>
+        <w:rPr>
+          <w:rFonts w:asciiTheme="minorHAnsi" w:hAnsiTheme="minorHAnsi"/>
+          <w:sz w:val="22"/>
+          <w:szCs w:val="22"/>
+        </w:rPr>
+        <w:t>30) NOT NULL,</w:t>
+      </w:r>
+    </w:p>
+    <w:p>
+      <w:pPr>
+        <w:pStyle w:val="HTMLPreformatted"/>
+        <w:shd w:val="clear" w:color="auto" w:fill="FFFFFF"/>
+        <w:rPr>
+          <w:rFonts w:asciiTheme="minorHAnsi" w:hAnsiTheme="minorHAnsi"/>
+          <w:sz w:val="22"/>
+          <w:szCs w:val="22"/>
+        </w:rPr>
+      </w:pPr>
+      <w:r>
+        <w:rPr>
+          <w:rFonts w:asciiTheme="minorHAnsi" w:hAnsiTheme="minorHAnsi"/>
+          <w:sz w:val="22"/>
+          <w:szCs w:val="22"/>
+        </w:rPr>
+        <w:t xml:space="preserve">    </w:t>
+      </w:r>
+      <w:proofErr w:type="spellStart"/>
+      <w:r>
+        <w:rPr>
+          <w:rFonts w:asciiTheme="minorHAnsi" w:hAnsiTheme="minorHAnsi"/>
+          <w:sz w:val="22"/>
+          <w:szCs w:val="22"/>
+        </w:rPr>
+        <w:t>QuantityInStock</w:t>
+      </w:r>
+      <w:proofErr w:type="spellEnd"/>
+      <w:r>
+        <w:rPr>
+          <w:rFonts w:asciiTheme="minorHAnsi" w:hAnsiTheme="minorHAnsi"/>
+          <w:sz w:val="22"/>
+          <w:szCs w:val="22"/>
+        </w:rPr>
+        <w:t xml:space="preserve"> INT NOT NULL,</w:t>
+      </w:r>
+    </w:p>
+    <w:p>
+      <w:pPr>
+        <w:pStyle w:val="HTMLPreformatted"/>
+        <w:shd w:val="clear" w:color="auto" w:fill="FFFFFF"/>
+        <w:rPr>
+          <w:rFonts w:asciiTheme="minorHAnsi" w:hAnsiTheme="minorHAnsi"/>
+          <w:sz w:val="22"/>
+          <w:szCs w:val="22"/>
+        </w:rPr>
+      </w:pPr>
+      <w:r>
+        <w:rPr>
+          <w:rFonts w:asciiTheme="minorHAnsi" w:hAnsiTheme="minorHAnsi"/>
+          <w:sz w:val="22"/>
+          <w:szCs w:val="22"/>
+        </w:rPr>
+        <w:t xml:space="preserve">    </w:t>
+      </w:r>
+      <w:proofErr w:type="spellStart"/>
+      <w:r>
+        <w:rPr>
+          <w:rFonts w:asciiTheme="minorHAnsi" w:hAnsiTheme="minorHAnsi"/>
+          <w:sz w:val="22"/>
+          <w:szCs w:val="22"/>
+        </w:rPr>
+        <w:t>UnitPrice</w:t>
+      </w:r>
+      <w:proofErr w:type="spellEnd"/>
+      <w:r>
+        <w:rPr>
+          <w:rFonts w:asciiTheme="minorHAnsi" w:hAnsiTheme="minorHAnsi"/>
+          <w:sz w:val="22"/>
+          <w:szCs w:val="22"/>
+        </w:rPr>
+        <w:t xml:space="preserve"> FLOAT NOT NULL CHECK (</w:t>
+      </w:r>
+      <w:proofErr w:type="spellStart"/>
+      <w:r>
+        <w:rPr>
+          <w:rFonts w:asciiTheme="minorHAnsi" w:hAnsiTheme="minorHAnsi"/>
+          <w:sz w:val="22"/>
+          <w:szCs w:val="22"/>
+        </w:rPr>
+        <w:t>UnitPrice</w:t>
+      </w:r>
+      <w:proofErr w:type="spellEnd"/>
+      <w:r>
+        <w:rPr>
+          <w:rFonts w:asciiTheme="minorHAnsi" w:hAnsiTheme="minorHAnsi"/>
+          <w:sz w:val="22"/>
+          <w:szCs w:val="22"/>
+        </w:rPr>
+        <w:t xml:space="preserve"> &gt; 0),</w:t>
+      </w:r>
+    </w:p>
+    <w:p>
+      <w:pPr>
+        <w:pStyle w:val="HTMLPreformatted"/>
+        <w:shd w:val="clear" w:color="auto" w:fill="FFFFFF"/>
+        <w:rPr>
+          <w:rFonts w:asciiTheme="minorHAnsi" w:hAnsiTheme="minorHAnsi"/>
+          <w:sz w:val="22"/>
+          <w:szCs w:val="22"/>
+        </w:rPr>
+      </w:pPr>
+      <w:r>
+        <w:rPr>
+          <w:rFonts w:asciiTheme="minorHAnsi" w:hAnsiTheme="minorHAnsi"/>
+          <w:sz w:val="22"/>
+          <w:szCs w:val="22"/>
+        </w:rPr>
+        <w:t xml:space="preserve">    Category </w:t>
+      </w:r>
+      <w:proofErr w:type="gramStart"/>
+      <w:r>
+        <w:rPr>
+          <w:rFonts w:asciiTheme="minorHAnsi" w:hAnsiTheme="minorHAnsi"/>
+          <w:sz w:val="22"/>
+          <w:szCs w:val="22"/>
+        </w:rPr>
+        <w:t>VARCHAR(</w:t>
+      </w:r>
+      <w:proofErr w:type="gramEnd"/>
+      <w:r>
+        <w:rPr>
+          <w:rFonts w:asciiTheme="minorHAnsi" w:hAnsiTheme="minorHAnsi"/>
+          <w:sz w:val="22"/>
+          <w:szCs w:val="22"/>
+        </w:rPr>
+        <w:t>100) NOT NULL</w:t>
+      </w:r>
+    </w:p>
+    <w:p>
+      <w:pPr>
+        <w:pStyle w:val="HTMLPreformatted"/>
+        <w:shd w:val="clear" w:color="auto" w:fill="FFFFFF"/>
+        <w:rPr>
+          <w:rFonts w:asciiTheme="minorHAnsi" w:hAnsiTheme="minorHAnsi"/>
+          <w:sz w:val="22"/>
+          <w:szCs w:val="22"/>
+        </w:rPr>
+      </w:pPr>
+      <w:r>
+        <w:rPr>
+          <w:rFonts w:asciiTheme="minorHAnsi" w:hAnsiTheme="minorHAnsi"/>
+          <w:sz w:val="22"/>
+          <w:szCs w:val="22"/>
+        </w:rPr>
+        <w:t>);</w:t>
+      </w:r>
+    </w:p>
+    <w:p>
+      <w:pPr>
+        <w:pStyle w:val="HTMLPreformatted"/>
+        <w:shd w:val="clear" w:color="auto" w:fill="FFFFFF"/>
+        <w:rPr>
+          <w:rFonts w:asciiTheme="minorHAnsi" w:hAnsiTheme="minorHAnsi"/>
+          <w:sz w:val="22"/>
+          <w:szCs w:val="22"/>
+        </w:rPr>
+      </w:pPr>
+    </w:p>
+    <w:p>
+      <w:pPr>
+        <w:pStyle w:val="HTMLPreformatted"/>
+        <w:shd w:val="clear" w:color="auto" w:fill="FFFFFF"/>
+        <w:rPr>
+          <w:rFonts w:asciiTheme="minorHAnsi" w:hAnsiTheme="minorHAnsi"/>
+          <w:sz w:val="22"/>
+          <w:szCs w:val="22"/>
+        </w:rPr>
+      </w:pPr>
+      <w:r>
+        <w:rPr>
+          <w:rFonts w:asciiTheme="minorHAnsi" w:hAnsiTheme="minorHAnsi"/>
+          <w:sz w:val="22"/>
+          <w:szCs w:val="22"/>
+        </w:rPr>
+        <w:lastRenderedPageBreak/>
+        <w:t xml:space="preserve">b. Create Users </w:t>
+      </w:r>
+      <w:proofErr w:type="gramStart"/>
+      <w:r>
+        <w:rPr>
+          <w:rFonts w:asciiTheme="minorHAnsi" w:hAnsiTheme="minorHAnsi"/>
+          <w:sz w:val="22"/>
+          <w:szCs w:val="22"/>
+        </w:rPr>
+        <w:t>table :</w:t>
+      </w:r>
+      <w:proofErr w:type="gramEnd"/>
+      <w:r>
+        <w:rPr>
+          <w:rFonts w:asciiTheme="minorHAnsi" w:hAnsiTheme="minorHAnsi"/>
+          <w:sz w:val="22"/>
+          <w:szCs w:val="22"/>
+        </w:rPr>
+        <w:t xml:space="preserve"> </w:t>
+      </w:r>
+    </w:p>
+    <w:p>
+      <w:pPr>
+        <w:pStyle w:val="HTMLPreformatted"/>
+        <w:shd w:val="clear" w:color="auto" w:fill="FFFFFF"/>
+        <w:rPr>
+          <w:rFonts w:asciiTheme="minorHAnsi" w:hAnsiTheme="minorHAnsi"/>
+          <w:sz w:val="22"/>
+          <w:szCs w:val="22"/>
+        </w:rPr>
+      </w:pPr>
+      <w:r>
+        <w:rPr>
+          <w:rFonts w:asciiTheme="minorHAnsi" w:hAnsiTheme="minorHAnsi"/>
+          <w:sz w:val="22"/>
+          <w:szCs w:val="22"/>
+        </w:rPr>
+        <w:t>CREATE TABLE Users (</w:t>
+      </w:r>
+    </w:p>
+    <w:p>
+      <w:pPr>
+        <w:pStyle w:val="HTMLPreformatted"/>
+        <w:shd w:val="clear" w:color="auto" w:fill="FFFFFF"/>
+        <w:rPr>
+          <w:rFonts w:asciiTheme="minorHAnsi" w:hAnsiTheme="minorHAnsi"/>
+          <w:sz w:val="22"/>
+          <w:szCs w:val="22"/>
+        </w:rPr>
+      </w:pPr>
+      <w:r>
+        <w:rPr>
+          <w:rFonts w:asciiTheme="minorHAnsi" w:hAnsiTheme="minorHAnsi"/>
+          <w:sz w:val="22"/>
+          <w:szCs w:val="22"/>
+        </w:rPr>
+        <w:t xml:space="preserve">    </w:t>
+      </w:r>
+      <w:proofErr w:type="spellStart"/>
+      <w:r>
+        <w:rPr>
+          <w:rFonts w:asciiTheme="minorHAnsi" w:hAnsiTheme="minorHAnsi"/>
+          <w:sz w:val="22"/>
+          <w:szCs w:val="22"/>
+        </w:rPr>
+        <w:t>UserId</w:t>
+      </w:r>
+      <w:proofErr w:type="spellEnd"/>
+      <w:r>
+        <w:rPr>
+          <w:rFonts w:asciiTheme="minorHAnsi" w:hAnsiTheme="minorHAnsi"/>
+          <w:sz w:val="22"/>
+          <w:szCs w:val="22"/>
+        </w:rPr>
+        <w:t xml:space="preserve"> INT PRIMARY KEY AUTO_INCREMENT,</w:t>
+      </w:r>
+    </w:p>
+    <w:p>
+      <w:pPr>
+        <w:pStyle w:val="HTMLPreformatted"/>
+        <w:shd w:val="clear" w:color="auto" w:fill="FFFFFF"/>
+        <w:rPr>
+          <w:rFonts w:asciiTheme="minorHAnsi" w:hAnsiTheme="minorHAnsi"/>
+          <w:sz w:val="22"/>
+          <w:szCs w:val="22"/>
+        </w:rPr>
+      </w:pPr>
+      <w:r>
+        <w:rPr>
+          <w:rFonts w:asciiTheme="minorHAnsi" w:hAnsiTheme="minorHAnsi"/>
+          <w:sz w:val="22"/>
+          <w:szCs w:val="22"/>
+        </w:rPr>
+        <w:t xml:space="preserve">    </w:t>
+      </w:r>
+      <w:proofErr w:type="spellStart"/>
+      <w:r>
+        <w:rPr>
+          <w:rFonts w:asciiTheme="minorHAnsi" w:hAnsiTheme="minorHAnsi"/>
+          <w:sz w:val="22"/>
+          <w:szCs w:val="22"/>
+        </w:rPr>
+        <w:t>UserName</w:t>
+      </w:r>
+      <w:proofErr w:type="spellEnd"/>
+      <w:r>
+        <w:rPr>
+          <w:rFonts w:asciiTheme="minorHAnsi" w:hAnsiTheme="minorHAnsi"/>
+          <w:sz w:val="22"/>
+          <w:szCs w:val="22"/>
+        </w:rPr>
+        <w:t xml:space="preserve"> </w:t>
+      </w:r>
+      <w:proofErr w:type="gramStart"/>
+      <w:r>
+        <w:rPr>
+          <w:rFonts w:asciiTheme="minorHAnsi" w:hAnsiTheme="minorHAnsi"/>
+          <w:sz w:val="22"/>
+          <w:szCs w:val="22"/>
+        </w:rPr>
+        <w:t>VARCHAR(</w:t>
+      </w:r>
+      <w:proofErr w:type="gramEnd"/>
+      <w:r>
+        <w:rPr>
+          <w:rFonts w:asciiTheme="minorHAnsi" w:hAnsiTheme="minorHAnsi"/>
+          <w:sz w:val="22"/>
+          <w:szCs w:val="22"/>
+        </w:rPr>
+        <w:t>50) NOT NULL,</w:t>
+      </w:r>
+    </w:p>
+    <w:p>
+      <w:pPr>
+        <w:pStyle w:val="HTMLPreformatted"/>
+        <w:shd w:val="clear" w:color="auto" w:fill="FFFFFF"/>
+        <w:rPr>
+          <w:rFonts w:asciiTheme="minorHAnsi" w:hAnsiTheme="minorHAnsi"/>
+          <w:sz w:val="22"/>
+          <w:szCs w:val="22"/>
+        </w:rPr>
+      </w:pPr>
+      <w:r>
+        <w:rPr>
+          <w:rFonts w:asciiTheme="minorHAnsi" w:hAnsiTheme="minorHAnsi"/>
+          <w:sz w:val="22"/>
+          <w:szCs w:val="22"/>
+        </w:rPr>
+        <w:t xml:space="preserve">    Password </w:t>
+      </w:r>
+      <w:proofErr w:type="gramStart"/>
+      <w:r>
+        <w:rPr>
+          <w:rFonts w:asciiTheme="minorHAnsi" w:hAnsiTheme="minorHAnsi"/>
+          <w:sz w:val="22"/>
+          <w:szCs w:val="22"/>
+        </w:rPr>
+        <w:t>VARCHAR(</w:t>
+      </w:r>
+      <w:proofErr w:type="gramEnd"/>
+      <w:r>
+        <w:rPr>
+          <w:rFonts w:asciiTheme="minorHAnsi" w:hAnsiTheme="minorHAnsi"/>
+          <w:sz w:val="22"/>
+          <w:szCs w:val="22"/>
+        </w:rPr>
+        <w:t>50) NOT NULL,</w:t>
+      </w:r>
+    </w:p>
+    <w:p>
+      <w:pPr>
+        <w:pStyle w:val="HTMLPreformatted"/>
+        <w:shd w:val="clear" w:color="auto" w:fill="FFFFFF"/>
+        <w:rPr>
+          <w:rFonts w:asciiTheme="minorHAnsi" w:hAnsiTheme="minorHAnsi"/>
+          <w:sz w:val="22"/>
+          <w:szCs w:val="22"/>
+        </w:rPr>
+      </w:pPr>
+      <w:r>
+        <w:rPr>
+          <w:rFonts w:asciiTheme="minorHAnsi" w:hAnsiTheme="minorHAnsi"/>
+          <w:sz w:val="22"/>
+          <w:szCs w:val="22"/>
+        </w:rPr>
+        <w:t xml:space="preserve">    </w:t>
+      </w:r>
+      <w:proofErr w:type="spellStart"/>
+      <w:r>
+        <w:rPr>
+          <w:rFonts w:asciiTheme="minorHAnsi" w:hAnsiTheme="minorHAnsi"/>
+          <w:sz w:val="22"/>
+          <w:szCs w:val="22"/>
+        </w:rPr>
+        <w:t>ContactNumber</w:t>
+      </w:r>
+      <w:proofErr w:type="spellEnd"/>
+      <w:r>
+        <w:rPr>
+          <w:rFonts w:asciiTheme="minorHAnsi" w:hAnsiTheme="minorHAnsi"/>
+          <w:sz w:val="22"/>
+          <w:szCs w:val="22"/>
+        </w:rPr>
+        <w:t xml:space="preserve"> </w:t>
+      </w:r>
+      <w:proofErr w:type="gramStart"/>
+      <w:r>
+        <w:rPr>
+          <w:rFonts w:asciiTheme="minorHAnsi" w:hAnsiTheme="minorHAnsi"/>
+          <w:sz w:val="22"/>
+          <w:szCs w:val="22"/>
+        </w:rPr>
+        <w:t>VARCHAR(</w:t>
+      </w:r>
+      <w:proofErr w:type="gramEnd"/>
+      <w:r>
+        <w:rPr>
+          <w:rFonts w:asciiTheme="minorHAnsi" w:hAnsiTheme="minorHAnsi"/>
+          <w:sz w:val="22"/>
+          <w:szCs w:val="22"/>
+        </w:rPr>
+        <w:t>20) NOT NULL UNIQUE,</w:t>
+      </w:r>
+    </w:p>
+    <w:p>
+      <w:pPr>
+        <w:pStyle w:val="HTMLPreformatted"/>
+        <w:shd w:val="clear" w:color="auto" w:fill="FFFFFF"/>
+        <w:rPr>
+          <w:rFonts w:asciiTheme="minorHAnsi" w:hAnsiTheme="minorHAnsi"/>
+          <w:sz w:val="22"/>
+          <w:szCs w:val="22"/>
+        </w:rPr>
+      </w:pPr>
+      <w:r>
+        <w:rPr>
+          <w:rFonts w:asciiTheme="minorHAnsi" w:hAnsiTheme="minorHAnsi"/>
+          <w:sz w:val="22"/>
+          <w:szCs w:val="22"/>
+        </w:rPr>
+        <w:t xml:space="preserve">    Address </w:t>
+      </w:r>
+      <w:proofErr w:type="gramStart"/>
+      <w:r>
+        <w:rPr>
+          <w:rFonts w:asciiTheme="minorHAnsi" w:hAnsiTheme="minorHAnsi"/>
+          <w:sz w:val="22"/>
+          <w:szCs w:val="22"/>
+        </w:rPr>
+        <w:t>VARCHAR(</w:t>
+      </w:r>
+      <w:proofErr w:type="gramEnd"/>
+      <w:r>
+        <w:rPr>
+          <w:rFonts w:asciiTheme="minorHAnsi" w:hAnsiTheme="minorHAnsi"/>
+          <w:sz w:val="22"/>
+          <w:szCs w:val="22"/>
+        </w:rPr>
+        <w:t>100) NOT NULL</w:t>
+      </w:r>
+    </w:p>
+    <w:p>
+      <w:pPr>
+        <w:pStyle w:val="HTMLPreformatted"/>
+        <w:shd w:val="clear" w:color="auto" w:fill="FFFFFF"/>
+        <w:rPr>
+          <w:rFonts w:asciiTheme="minorHAnsi" w:hAnsiTheme="minorHAnsi"/>
+          <w:sz w:val="22"/>
+          <w:szCs w:val="22"/>
+        </w:rPr>
+      </w:pPr>
+      <w:r>
+        <w:rPr>
+          <w:rFonts w:asciiTheme="minorHAnsi" w:hAnsiTheme="minorHAnsi"/>
+          <w:sz w:val="22"/>
+          <w:szCs w:val="22"/>
+        </w:rPr>
+        <w:t>);</w:t>
+      </w:r>
+    </w:p>
+    <w:p>
+      <w:pPr>
+        <w:pStyle w:val="HTMLPreformatted"/>
+        <w:shd w:val="clear" w:color="auto" w:fill="FFFFFF"/>
+        <w:rPr>
+          <w:rFonts w:asciiTheme="minorHAnsi" w:hAnsiTheme="minorHAnsi"/>
+          <w:sz w:val="22"/>
+          <w:szCs w:val="22"/>
+        </w:rPr>
+      </w:pPr>
+    </w:p>
+    <w:p>
+      <w:pPr>
+        <w:pStyle w:val="HTMLPreformatted"/>
+        <w:shd w:val="clear" w:color="auto" w:fill="FFFFFF"/>
+        <w:rPr>
+          <w:rFonts w:asciiTheme="minorHAnsi" w:hAnsiTheme="minorHAnsi"/>
+          <w:sz w:val="22"/>
+          <w:szCs w:val="22"/>
+        </w:rPr>
+      </w:pPr>
+    </w:p>
+    <w:p>
+      <w:pPr>
+        <w:pStyle w:val="HTMLPreformatted"/>
+        <w:shd w:val="clear" w:color="auto" w:fill="FFFFFF"/>
+        <w:rPr>
+          <w:rFonts w:asciiTheme="minorHAnsi" w:hAnsiTheme="minorHAnsi"/>
+          <w:sz w:val="22"/>
+          <w:szCs w:val="22"/>
+        </w:rPr>
+      </w:pPr>
+      <w:r>
+        <w:rPr>
+          <w:rFonts w:asciiTheme="minorHAnsi" w:hAnsiTheme="minorHAnsi"/>
+          <w:sz w:val="22"/>
+          <w:szCs w:val="22"/>
+        </w:rPr>
+        <w:t xml:space="preserve">c. Create Cart </w:t>
+      </w:r>
+      <w:proofErr w:type="gramStart"/>
+      <w:r>
+        <w:rPr>
+          <w:rFonts w:asciiTheme="minorHAnsi" w:hAnsiTheme="minorHAnsi"/>
+          <w:sz w:val="22"/>
+          <w:szCs w:val="22"/>
+        </w:rPr>
+        <w:t>table :</w:t>
+      </w:r>
+      <w:proofErr w:type="gramEnd"/>
+    </w:p>
+    <w:p>
+      <w:pPr>
+        <w:pStyle w:val="HTMLPreformatted"/>
+        <w:shd w:val="clear" w:color="auto" w:fill="FFFFFF"/>
+        <w:rPr>
+          <w:rFonts w:asciiTheme="minorHAnsi" w:hAnsiTheme="minorHAnsi"/>
+          <w:sz w:val="22"/>
+          <w:szCs w:val="22"/>
+        </w:rPr>
+      </w:pPr>
+      <w:r>
+        <w:rPr>
+          <w:rFonts w:asciiTheme="minorHAnsi" w:hAnsiTheme="minorHAnsi"/>
+          <w:sz w:val="22"/>
+          <w:szCs w:val="22"/>
+        </w:rPr>
+        <w:t>CREATE TABLE Carts (</w:t>
+      </w:r>
+    </w:p>
+    <w:p>
+      <w:pPr>
+        <w:pStyle w:val="HTMLPreformatted"/>
+        <w:shd w:val="clear" w:color="auto" w:fill="FFFFFF"/>
+        <w:rPr>
+          <w:rFonts w:asciiTheme="minorHAnsi" w:hAnsiTheme="minorHAnsi"/>
+          <w:sz w:val="22"/>
+          <w:szCs w:val="22"/>
+        </w:rPr>
+      </w:pPr>
+      <w:r>
+        <w:rPr>
+          <w:rFonts w:asciiTheme="minorHAnsi" w:hAnsiTheme="minorHAnsi"/>
+          <w:sz w:val="22"/>
+          <w:szCs w:val="22"/>
+        </w:rPr>
+        <w:t xml:space="preserve">    </w:t>
+      </w:r>
+      <w:proofErr w:type="spellStart"/>
+      <w:r>
+        <w:rPr>
+          <w:rFonts w:asciiTheme="minorHAnsi" w:hAnsiTheme="minorHAnsi"/>
+          <w:sz w:val="22"/>
+          <w:szCs w:val="22"/>
+        </w:rPr>
+        <w:t>CartId</w:t>
+      </w:r>
+      <w:proofErr w:type="spellEnd"/>
+      <w:r>
+        <w:rPr>
+          <w:rFonts w:asciiTheme="minorHAnsi" w:hAnsiTheme="minorHAnsi"/>
+          <w:sz w:val="22"/>
+          <w:szCs w:val="22"/>
+        </w:rPr>
+        <w:t xml:space="preserve"> INT PRIMARY KEY AUTO_INCREMENT,</w:t>
+      </w:r>
+    </w:p>
+    <w:p>
+      <w:pPr>
+        <w:pStyle w:val="HTMLPreformatted"/>
+        <w:shd w:val="clear" w:color="auto" w:fill="FFFFFF"/>
+        <w:rPr>
+          <w:rFonts w:asciiTheme="minorHAnsi" w:hAnsiTheme="minorHAnsi"/>
+          <w:sz w:val="22"/>
+          <w:szCs w:val="22"/>
+        </w:rPr>
+      </w:pPr>
+      <w:r>
+        <w:rPr>
+          <w:rFonts w:asciiTheme="minorHAnsi" w:hAnsiTheme="minorHAnsi"/>
+          <w:sz w:val="22"/>
+          <w:szCs w:val="22"/>
+        </w:rPr>
+        <w:t xml:space="preserve">    </w:t>
+      </w:r>
+      <w:proofErr w:type="spellStart"/>
+      <w:r>
+        <w:rPr>
+          <w:rFonts w:asciiTheme="minorHAnsi" w:hAnsiTheme="minorHAnsi"/>
+          <w:sz w:val="22"/>
+          <w:szCs w:val="22"/>
+        </w:rPr>
+        <w:t>ProductId</w:t>
+      </w:r>
+      <w:proofErr w:type="spellEnd"/>
+      <w:r>
+        <w:rPr>
+          <w:rFonts w:asciiTheme="minorHAnsi" w:hAnsiTheme="minorHAnsi"/>
+          <w:sz w:val="22"/>
+          <w:szCs w:val="22"/>
+        </w:rPr>
+        <w:t xml:space="preserve"> INT,</w:t>
+      </w:r>
+    </w:p>
+    <w:p>
+      <w:pPr>
+        <w:pStyle w:val="HTMLPreformatted"/>
+        <w:shd w:val="clear" w:color="auto" w:fill="FFFFFF"/>
+        <w:rPr>
+          <w:rFonts w:asciiTheme="minorHAnsi" w:hAnsiTheme="minorHAnsi"/>
+          <w:sz w:val="22"/>
+          <w:szCs w:val="22"/>
+        </w:rPr>
+      </w:pPr>
+      <w:r>
+        <w:rPr>
+          <w:rFonts w:asciiTheme="minorHAnsi" w:hAnsiTheme="minorHAnsi"/>
+          <w:sz w:val="22"/>
+          <w:szCs w:val="22"/>
+        </w:rPr>
+        <w:t xml:space="preserve">    Quantity INT NOT NULL CHECK (Quantity &gt; 0),</w:t>
+      </w:r>
+    </w:p>
+    <w:p>
+      <w:pPr>
+        <w:pStyle w:val="HTMLPreformatted"/>
+        <w:shd w:val="clear" w:color="auto" w:fill="FFFFFF"/>
+        <w:rPr>
+          <w:rFonts w:asciiTheme="minorHAnsi" w:hAnsiTheme="minorHAnsi"/>
+          <w:sz w:val="22"/>
+          <w:szCs w:val="22"/>
+        </w:rPr>
+      </w:pPr>
+      <w:r>
+        <w:rPr>
+          <w:rFonts w:asciiTheme="minorHAnsi" w:hAnsiTheme="minorHAnsi"/>
+          <w:sz w:val="22"/>
+          <w:szCs w:val="22"/>
+        </w:rPr>
+        <w:t xml:space="preserve">    </w:t>
+      </w:r>
+      <w:proofErr w:type="spellStart"/>
+      <w:r>
+        <w:rPr>
+          <w:rFonts w:asciiTheme="minorHAnsi" w:hAnsiTheme="minorHAnsi"/>
+          <w:sz w:val="22"/>
+          <w:szCs w:val="22"/>
+        </w:rPr>
+        <w:t>UserId</w:t>
+      </w:r>
+      <w:proofErr w:type="spellEnd"/>
+      <w:r>
+        <w:rPr>
+          <w:rFonts w:asciiTheme="minorHAnsi" w:hAnsiTheme="minorHAnsi"/>
+          <w:sz w:val="22"/>
+          <w:szCs w:val="22"/>
+        </w:rPr>
+        <w:t xml:space="preserve"> INT NOT NULL,</w:t>
+      </w:r>
+    </w:p>
+    <w:p>
+      <w:pPr>
+        <w:pStyle w:val="HTMLPreformatted"/>
+        <w:shd w:val="clear" w:color="auto" w:fill="FFFFFF"/>
+        <w:rPr>
+          <w:rFonts w:asciiTheme="minorHAnsi" w:hAnsiTheme="minorHAnsi"/>
+          <w:sz w:val="22"/>
+          <w:szCs w:val="22"/>
+        </w:rPr>
+      </w:pPr>
+      <w:r>
+        <w:rPr>
+          <w:rFonts w:asciiTheme="minorHAnsi" w:hAnsiTheme="minorHAnsi"/>
+          <w:sz w:val="22"/>
+          <w:szCs w:val="22"/>
+        </w:rPr>
+        <w:t xml:space="preserve">    FOREIGN KEY (</w:t>
+      </w:r>
+      <w:proofErr w:type="spellStart"/>
+      <w:r>
+        <w:rPr>
+          <w:rFonts w:asciiTheme="minorHAnsi" w:hAnsiTheme="minorHAnsi"/>
+          <w:sz w:val="22"/>
+          <w:szCs w:val="22"/>
+        </w:rPr>
+        <w:t>ProductId</w:t>
+      </w:r>
+      <w:proofErr w:type="spellEnd"/>
+      <w:r>
+        <w:rPr>
+          <w:rFonts w:asciiTheme="minorHAnsi" w:hAnsiTheme="minorHAnsi"/>
+          <w:sz w:val="22"/>
+          <w:szCs w:val="22"/>
+        </w:rPr>
+        <w:t xml:space="preserve">) REFERENCES </w:t>
+      </w:r>
+      <w:proofErr w:type="gramStart"/>
+      <w:r>
+        <w:rPr>
+          <w:rFonts w:asciiTheme="minorHAnsi" w:hAnsiTheme="minorHAnsi"/>
+          <w:sz w:val="22"/>
+          <w:szCs w:val="22"/>
+        </w:rPr>
+        <w:t>Products(</w:t>
+      </w:r>
+      <w:proofErr w:type="spellStart"/>
+      <w:proofErr w:type="gramEnd"/>
+      <w:r>
+        <w:rPr>
+          <w:rFonts w:asciiTheme="minorHAnsi" w:hAnsiTheme="minorHAnsi"/>
+          <w:sz w:val="22"/>
+          <w:szCs w:val="22"/>
+        </w:rPr>
+        <w:t>ProductId</w:t>
+      </w:r>
+      <w:proofErr w:type="spellEnd"/>
+      <w:r>
+        <w:rPr>
+          <w:rFonts w:asciiTheme="minorHAnsi" w:hAnsiTheme="minorHAnsi"/>
+          <w:sz w:val="22"/>
+          <w:szCs w:val="22"/>
+        </w:rPr>
+        <w:t>) ON DELETE CASCADE,,</w:t>
+      </w:r>
+    </w:p>
+    <w:p>
+      <w:pPr>
+        <w:pStyle w:val="HTMLPreformatted"/>
+        <w:shd w:val="clear" w:color="auto" w:fill="FFFFFF"/>
+        <w:rPr>
+          <w:rFonts w:asciiTheme="minorHAnsi" w:hAnsiTheme="minorHAnsi"/>
+          <w:sz w:val="22"/>
+          <w:szCs w:val="22"/>
+        </w:rPr>
+      </w:pPr>
+      <w:r>
+        <w:rPr>
+          <w:rFonts w:asciiTheme="minorHAnsi" w:hAnsiTheme="minorHAnsi"/>
+          <w:sz w:val="22"/>
+          <w:szCs w:val="22"/>
+        </w:rPr>
+        <w:t xml:space="preserve">    FOREIGN KEY (</w:t>
+      </w:r>
+      <w:proofErr w:type="spellStart"/>
+      <w:r>
+        <w:rPr>
+          <w:rFonts w:asciiTheme="minorHAnsi" w:hAnsiTheme="minorHAnsi"/>
+          <w:sz w:val="22"/>
+          <w:szCs w:val="22"/>
+        </w:rPr>
+        <w:t>UserId</w:t>
+      </w:r>
+      <w:proofErr w:type="spellEnd"/>
+      <w:r>
+        <w:rPr>
+          <w:rFonts w:asciiTheme="minorHAnsi" w:hAnsiTheme="minorHAnsi"/>
+          <w:sz w:val="22"/>
+          <w:szCs w:val="22"/>
+        </w:rPr>
+        <w:t xml:space="preserve">) REFERENCES </w:t>
+      </w:r>
+      <w:proofErr w:type="gramStart"/>
+      <w:r>
+        <w:rPr>
+          <w:rFonts w:asciiTheme="minorHAnsi" w:hAnsiTheme="minorHAnsi"/>
+          <w:sz w:val="22"/>
+          <w:szCs w:val="22"/>
+        </w:rPr>
+        <w:t>Users(</w:t>
+      </w:r>
+      <w:proofErr w:type="spellStart"/>
+      <w:proofErr w:type="gramEnd"/>
+      <w:r>
+        <w:rPr>
+          <w:rFonts w:asciiTheme="minorHAnsi" w:hAnsiTheme="minorHAnsi"/>
+          <w:sz w:val="22"/>
+          <w:szCs w:val="22"/>
+        </w:rPr>
+        <w:t>UserId</w:t>
+      </w:r>
+      <w:proofErr w:type="spellEnd"/>
+      <w:r>
+        <w:rPr>
+          <w:rFonts w:asciiTheme="minorHAnsi" w:hAnsiTheme="minorHAnsi"/>
+          <w:sz w:val="22"/>
+          <w:szCs w:val="22"/>
+        </w:rPr>
+        <w:t>) ON DELETE CASCADE,</w:t>
+      </w:r>
+    </w:p>
+    <w:p>
+      <w:pPr>
+        <w:pStyle w:val="HTMLPreformatted"/>
+        <w:shd w:val="clear" w:color="auto" w:fill="FFFFFF"/>
+        <w:rPr>
+          <w:rFonts w:asciiTheme="minorHAnsi" w:hAnsiTheme="minorHAnsi"/>
+          <w:sz w:val="22"/>
+          <w:szCs w:val="22"/>
+        </w:rPr>
+      </w:pPr>
+      <w:r>
+        <w:rPr>
+          <w:rFonts w:asciiTheme="minorHAnsi" w:hAnsiTheme="minorHAnsi"/>
+          <w:sz w:val="22"/>
+          <w:szCs w:val="22"/>
+        </w:rPr>
+        <w:t>);</w:t>
+      </w:r>
+    </w:p>
+    <w:p>
+      <w:pPr>
+        <w:pStyle w:val="HTMLPreformatted"/>
+        <w:shd w:val="clear" w:color="auto" w:fill="FFFFFF"/>
+        <w:rPr>
+          <w:rFonts w:asciiTheme="minorHAnsi" w:hAnsiTheme="minorHAnsi"/>
+          <w:sz w:val="22"/>
+          <w:szCs w:val="22"/>
+        </w:rPr>
+      </w:pPr>
+    </w:p>
+    <w:p>
+      <w:pPr>
+        <w:pStyle w:val="HTMLPreformatted"/>
+        <w:shd w:val="clear" w:color="auto" w:fill="FFFFFF"/>
+        <w:rPr>
+          <w:rFonts w:asciiTheme="minorHAnsi" w:hAnsiTheme="minorHAnsi"/>
+          <w:sz w:val="22"/>
+          <w:szCs w:val="22"/>
+        </w:rPr>
+      </w:pPr>
+    </w:p>
+    <w:p>
+      <w:pPr>
+        <w:pStyle w:val="HTMLPreformatted"/>
+        <w:shd w:val="clear" w:color="auto" w:fill="FFFFFF"/>
+        <w:rPr>
+          <w:rFonts w:asciiTheme="minorHAnsi" w:hAnsiTheme="minorHAnsi"/>
+          <w:sz w:val="22"/>
+          <w:szCs w:val="22"/>
+        </w:rPr>
+      </w:pPr>
+      <w:r>
+        <w:rPr>
+          <w:rFonts w:asciiTheme="minorHAnsi" w:hAnsiTheme="minorHAnsi"/>
+          <w:sz w:val="22"/>
+          <w:szCs w:val="22"/>
+        </w:rPr>
+        <w:t xml:space="preserve">d. Create Orders </w:t>
+      </w:r>
+      <w:proofErr w:type="gramStart"/>
+      <w:r>
+        <w:rPr>
+          <w:rFonts w:asciiTheme="minorHAnsi" w:hAnsiTheme="minorHAnsi"/>
+          <w:sz w:val="22"/>
+          <w:szCs w:val="22"/>
+        </w:rPr>
+        <w:t>table :</w:t>
+      </w:r>
+      <w:proofErr w:type="gramEnd"/>
+    </w:p>
+    <w:p>
+      <w:pPr>
+        <w:pStyle w:val="HTMLPreformatted"/>
+        <w:shd w:val="clear" w:color="auto" w:fill="FFFFFF"/>
+        <w:rPr>
+          <w:rFonts w:asciiTheme="minorHAnsi" w:hAnsiTheme="minorHAnsi"/>
+          <w:sz w:val="22"/>
+          <w:szCs w:val="22"/>
+        </w:rPr>
+      </w:pPr>
+      <w:r>
+        <w:rPr>
+          <w:rFonts w:asciiTheme="minorHAnsi" w:hAnsiTheme="minorHAnsi"/>
+          <w:sz w:val="22"/>
+          <w:szCs w:val="22"/>
+        </w:rPr>
+        <w:t>CREATE TABLE Orders (</w:t>
+      </w:r>
+    </w:p>
+    <w:p>
+      <w:pPr>
+        <w:pStyle w:val="HTMLPreformatted"/>
+        <w:shd w:val="clear" w:color="auto" w:fill="FFFFFF"/>
+        <w:rPr>
+          <w:rFonts w:asciiTheme="minorHAnsi" w:hAnsiTheme="minorHAnsi"/>
+          <w:sz w:val="22"/>
+          <w:szCs w:val="22"/>
+        </w:rPr>
+      </w:pPr>
+      <w:r>
+        <w:rPr>
+          <w:rFonts w:asciiTheme="minorHAnsi" w:hAnsiTheme="minorHAnsi"/>
+          <w:sz w:val="22"/>
+          <w:szCs w:val="22"/>
+        </w:rPr>
+        <w:t xml:space="preserve">    </w:t>
+      </w:r>
+      <w:proofErr w:type="spellStart"/>
+      <w:r>
+        <w:rPr>
+          <w:rFonts w:asciiTheme="minorHAnsi" w:hAnsiTheme="minorHAnsi"/>
+          <w:sz w:val="22"/>
+          <w:szCs w:val="22"/>
+        </w:rPr>
+        <w:t>OrderId</w:t>
+      </w:r>
+      <w:proofErr w:type="spellEnd"/>
+      <w:r>
+        <w:rPr>
+          <w:rFonts w:asciiTheme="minorHAnsi" w:hAnsiTheme="minorHAnsi"/>
+          <w:sz w:val="22"/>
+          <w:szCs w:val="22"/>
+        </w:rPr>
+        <w:t xml:space="preserve"> INT PRIMARY KEY AUTO_INCREMENT,</w:t>
+      </w:r>
+    </w:p>
+    <w:p>
+      <w:pPr>
+        <w:pStyle w:val="HTMLPreformatted"/>
+        <w:shd w:val="clear" w:color="auto" w:fill="FFFFFF"/>
+        <w:rPr>
+          <w:rFonts w:asciiTheme="minorHAnsi" w:hAnsiTheme="minorHAnsi"/>
+          <w:sz w:val="22"/>
+          <w:szCs w:val="22"/>
+        </w:rPr>
+      </w:pPr>
+      <w:r>
+        <w:rPr>
+          <w:rFonts w:asciiTheme="minorHAnsi" w:hAnsiTheme="minorHAnsi"/>
+          <w:sz w:val="22"/>
+          <w:szCs w:val="22"/>
+        </w:rPr>
+        <w:t xml:space="preserve">    </w:t>
+      </w:r>
+      <w:proofErr w:type="spellStart"/>
+      <w:r>
+        <w:rPr>
+          <w:rFonts w:asciiTheme="minorHAnsi" w:hAnsiTheme="minorHAnsi"/>
+          <w:sz w:val="22"/>
+          <w:szCs w:val="22"/>
+        </w:rPr>
+        <w:t>CartId</w:t>
+      </w:r>
+      <w:proofErr w:type="spellEnd"/>
+      <w:r>
+        <w:rPr>
+          <w:rFonts w:asciiTheme="minorHAnsi" w:hAnsiTheme="minorHAnsi"/>
+          <w:sz w:val="22"/>
+          <w:szCs w:val="22"/>
+        </w:rPr>
+        <w:t xml:space="preserve"> INT NOT NULL,</w:t>
+      </w:r>
+    </w:p>
+    <w:p>
+      <w:pPr>
+        <w:pStyle w:val="HTMLPreformatted"/>
+        <w:shd w:val="clear" w:color="auto" w:fill="FFFFFF"/>
+        <w:rPr>
+          <w:rFonts w:asciiTheme="minorHAnsi" w:hAnsiTheme="minorHAnsi"/>
+          <w:sz w:val="22"/>
+          <w:szCs w:val="22"/>
+        </w:rPr>
+      </w:pPr>
+      <w:r>
+        <w:rPr>
+          <w:rFonts w:asciiTheme="minorHAnsi" w:hAnsiTheme="minorHAnsi"/>
+          <w:sz w:val="22"/>
+          <w:szCs w:val="22"/>
+        </w:rPr>
+        <w:t xml:space="preserve">    </w:t>
+      </w:r>
+      <w:proofErr w:type="spellStart"/>
+      <w:r>
+        <w:rPr>
+          <w:rFonts w:asciiTheme="minorHAnsi" w:hAnsiTheme="minorHAnsi"/>
+          <w:sz w:val="22"/>
+          <w:szCs w:val="22"/>
+        </w:rPr>
+        <w:t>OrderDate</w:t>
+      </w:r>
+      <w:proofErr w:type="spellEnd"/>
+      <w:r>
+        <w:rPr>
+          <w:rFonts w:asciiTheme="minorHAnsi" w:hAnsiTheme="minorHAnsi"/>
+          <w:sz w:val="22"/>
+          <w:szCs w:val="22"/>
+        </w:rPr>
+        <w:t xml:space="preserve"> DATE,</w:t>
+      </w:r>
+    </w:p>
+    <w:p>
+      <w:pPr>
+        <w:pStyle w:val="HTMLPreformatted"/>
+        <w:shd w:val="clear" w:color="auto" w:fill="FFFFFF"/>
+        <w:rPr>
+          <w:rFonts w:asciiTheme="minorHAnsi" w:hAnsiTheme="minorHAnsi"/>
+          <w:sz w:val="22"/>
+          <w:szCs w:val="22"/>
+        </w:rPr>
+      </w:pPr>
+      <w:r>
+        <w:rPr>
+          <w:rFonts w:asciiTheme="minorHAnsi" w:hAnsiTheme="minorHAnsi"/>
+          <w:sz w:val="22"/>
+          <w:szCs w:val="22"/>
+        </w:rPr>
+        <w:t xml:space="preserve">    </w:t>
+      </w:r>
+      <w:proofErr w:type="spellStart"/>
+      <w:r>
+        <w:rPr>
+          <w:rFonts w:asciiTheme="minorHAnsi" w:hAnsiTheme="minorHAnsi"/>
+          <w:sz w:val="22"/>
+          <w:szCs w:val="22"/>
+        </w:rPr>
+        <w:t>UserId</w:t>
+      </w:r>
+      <w:proofErr w:type="spellEnd"/>
+      <w:r>
+        <w:rPr>
+          <w:rFonts w:asciiTheme="minorHAnsi" w:hAnsiTheme="minorHAnsi"/>
+          <w:sz w:val="22"/>
+          <w:szCs w:val="22"/>
+        </w:rPr>
+        <w:t xml:space="preserve"> INT,</w:t>
+      </w:r>
+    </w:p>
+    <w:p>
+      <w:pPr>
+        <w:pStyle w:val="HTMLPreformatted"/>
+        <w:shd w:val="clear" w:color="auto" w:fill="FFFFFF"/>
+        <w:rPr>
+          <w:rFonts w:asciiTheme="minorHAnsi" w:hAnsiTheme="minorHAnsi"/>
+          <w:sz w:val="22"/>
+          <w:szCs w:val="22"/>
+        </w:rPr>
+      </w:pPr>
+      <w:r>
+        <w:rPr>
+          <w:rFonts w:asciiTheme="minorHAnsi" w:hAnsiTheme="minorHAnsi"/>
+          <w:sz w:val="22"/>
+          <w:szCs w:val="22"/>
+        </w:rPr>
+        <w:t xml:space="preserve">    FOREIGN KEY (</w:t>
+      </w:r>
+      <w:proofErr w:type="spellStart"/>
+      <w:r>
+        <w:rPr>
+          <w:rFonts w:asciiTheme="minorHAnsi" w:hAnsiTheme="minorHAnsi"/>
+          <w:sz w:val="22"/>
+          <w:szCs w:val="22"/>
+        </w:rPr>
+        <w:t>CartId</w:t>
+      </w:r>
+      <w:proofErr w:type="spellEnd"/>
+      <w:r>
+        <w:rPr>
+          <w:rFonts w:asciiTheme="minorHAnsi" w:hAnsiTheme="minorHAnsi"/>
+          <w:sz w:val="22"/>
+          <w:szCs w:val="22"/>
+        </w:rPr>
+        <w:t xml:space="preserve">) REFERENCES </w:t>
+      </w:r>
+      <w:proofErr w:type="gramStart"/>
+      <w:r>
+        <w:rPr>
+          <w:rFonts w:asciiTheme="minorHAnsi" w:hAnsiTheme="minorHAnsi"/>
+          <w:sz w:val="22"/>
+          <w:szCs w:val="22"/>
+        </w:rPr>
+        <w:t>Cart(</w:t>
+      </w:r>
+      <w:proofErr w:type="spellStart"/>
+      <w:proofErr w:type="gramEnd"/>
+      <w:r>
+        <w:rPr>
+          <w:rFonts w:asciiTheme="minorHAnsi" w:hAnsiTheme="minorHAnsi"/>
+          <w:sz w:val="22"/>
+          <w:szCs w:val="22"/>
+        </w:rPr>
+        <w:t>CartId</w:t>
+      </w:r>
+      <w:proofErr w:type="spellEnd"/>
+      <w:r>
+        <w:rPr>
+          <w:rFonts w:asciiTheme="minorHAnsi" w:hAnsiTheme="minorHAnsi"/>
+          <w:sz w:val="22"/>
+          <w:szCs w:val="22"/>
+        </w:rPr>
+        <w:t>) ON DELETE CASCADE,,</w:t>
+      </w:r>
+    </w:p>
+    <w:p>
+      <w:pPr>
+        <w:pStyle w:val="HTMLPreformatted"/>
+        <w:shd w:val="clear" w:color="auto" w:fill="FFFFFF"/>
+        <w:rPr>
+          <w:rFonts w:asciiTheme="minorHAnsi" w:hAnsiTheme="minorHAnsi"/>
+          <w:sz w:val="22"/>
+          <w:szCs w:val="22"/>
+        </w:rPr>
+      </w:pPr>
+      <w:r>
+        <w:rPr>
+          <w:rFonts w:asciiTheme="minorHAnsi" w:hAnsiTheme="minorHAnsi"/>
+          <w:sz w:val="22"/>
+          <w:szCs w:val="22"/>
+        </w:rPr>
+        <w:t xml:space="preserve">    FOREIGN KEY (</w:t>
+      </w:r>
+      <w:proofErr w:type="spellStart"/>
+      <w:r>
+        <w:rPr>
+          <w:rFonts w:asciiTheme="minorHAnsi" w:hAnsiTheme="minorHAnsi"/>
+          <w:sz w:val="22"/>
+          <w:szCs w:val="22"/>
+        </w:rPr>
+        <w:t>UserId</w:t>
+      </w:r>
+      <w:proofErr w:type="spellEnd"/>
+      <w:r>
+        <w:rPr>
+          <w:rFonts w:asciiTheme="minorHAnsi" w:hAnsiTheme="minorHAnsi"/>
+          <w:sz w:val="22"/>
+          <w:szCs w:val="22"/>
+        </w:rPr>
+        <w:t xml:space="preserve">) REFERENCES </w:t>
+      </w:r>
+      <w:proofErr w:type="gramStart"/>
+      <w:r>
+        <w:rPr>
+          <w:rFonts w:asciiTheme="minorHAnsi" w:hAnsiTheme="minorHAnsi"/>
+          <w:sz w:val="22"/>
+          <w:szCs w:val="22"/>
+        </w:rPr>
+        <w:t>Users(</w:t>
+      </w:r>
+      <w:proofErr w:type="spellStart"/>
+      <w:proofErr w:type="gramEnd"/>
+      <w:r>
+        <w:rPr>
+          <w:rFonts w:asciiTheme="minorHAnsi" w:hAnsiTheme="minorHAnsi"/>
+          <w:sz w:val="22"/>
+          <w:szCs w:val="22"/>
+        </w:rPr>
+        <w:t>UserId</w:t>
+      </w:r>
+      <w:proofErr w:type="spellEnd"/>
+      <w:r>
+        <w:rPr>
+          <w:rFonts w:asciiTheme="minorHAnsi" w:hAnsiTheme="minorHAnsi"/>
+          <w:sz w:val="22"/>
+          <w:szCs w:val="22"/>
+        </w:rPr>
+        <w:t>) ON DELETE CASCADE,</w:t>
+      </w:r>
+    </w:p>
+    <w:p>
+      <w:pPr>
+        <w:pStyle w:val="HTMLPreformatted"/>
+        <w:shd w:val="clear" w:color="auto" w:fill="FFFFFF"/>
+        <w:rPr>
+          <w:rFonts w:asciiTheme="minorHAnsi" w:hAnsiTheme="minorHAnsi"/>
+          <w:sz w:val="22"/>
+          <w:szCs w:val="22"/>
+        </w:rPr>
+      </w:pPr>
+      <w:r>
+        <w:rPr>
+          <w:rFonts w:asciiTheme="minorHAnsi" w:hAnsiTheme="minorHAnsi"/>
+          <w:sz w:val="22"/>
+          <w:szCs w:val="22"/>
+        </w:rPr>
+        <w:t>);</w:t>
+      </w:r>
+    </w:p>
+    <w:p>
+      <w:pPr>
+        <w:pStyle w:val="HTMLPreformatted"/>
+        <w:shd w:val="clear" w:color="auto" w:fill="FFFFFF"/>
+        <w:rPr>
+          <w:rFonts w:asciiTheme="minorHAnsi" w:hAnsiTheme="minorHAnsi"/>
+          <w:sz w:val="22"/>
+          <w:szCs w:val="22"/>
+        </w:rPr>
+      </w:pPr>
+    </w:p>
+    <w:p>
+      <w:pPr>
+        <w:pStyle w:val="HTMLPreformatted"/>
+        <w:shd w:val="clear" w:color="auto" w:fill="FFFFFF"/>
+        <w:rPr>
+          <w:rFonts w:asciiTheme="minorHAnsi" w:hAnsiTheme="minorHAnsi"/>
+          <w:sz w:val="22"/>
+          <w:szCs w:val="22"/>
+        </w:rPr>
+      </w:pPr>
+    </w:p>
+    <w:p>
+      <w:pPr>
+        <w:pStyle w:val="HTMLPreformatted"/>
+        <w:shd w:val="clear" w:color="auto" w:fill="FFFFFF"/>
+        <w:rPr>
+          <w:rFonts w:asciiTheme="minorHAnsi" w:hAnsiTheme="minorHAnsi"/>
+          <w:sz w:val="22"/>
+          <w:szCs w:val="22"/>
+        </w:rPr>
+      </w:pPr>
+    </w:p>
+    <w:p>
+      <w:pPr>
+        <w:pStyle w:val="HTMLPreformatted"/>
+        <w:shd w:val="clear" w:color="auto" w:fill="FFFFFF"/>
+        <w:rPr>
+          <w:rFonts w:asciiTheme="minorHAnsi" w:hAnsiTheme="minorHAnsi"/>
+          <w:sz w:val="22"/>
+          <w:szCs w:val="22"/>
+        </w:rPr>
+      </w:pPr>
+      <w:r>
+        <w:rPr>
+          <w:rFonts w:asciiTheme="minorHAnsi" w:hAnsiTheme="minorHAnsi"/>
+          <w:sz w:val="22"/>
+          <w:szCs w:val="22"/>
+        </w:rPr>
+        <w:t xml:space="preserve">2. Insert </w:t>
+      </w:r>
+      <w:proofErr w:type="gramStart"/>
+      <w:r>
+        <w:rPr>
+          <w:rFonts w:asciiTheme="minorHAnsi" w:hAnsiTheme="minorHAnsi"/>
+          <w:sz w:val="22"/>
+          <w:szCs w:val="22"/>
+        </w:rPr>
+        <w:t>5  records</w:t>
+      </w:r>
+      <w:proofErr w:type="gramEnd"/>
+      <w:r>
+        <w:rPr>
+          <w:rFonts w:asciiTheme="minorHAnsi" w:hAnsiTheme="minorHAnsi"/>
+          <w:sz w:val="22"/>
+          <w:szCs w:val="22"/>
+        </w:rPr>
+        <w:t xml:space="preserve"> in each table :</w:t>
+      </w:r>
+    </w:p>
+    <w:p>
+      <w:pPr>
+        <w:pStyle w:val="HTMLPreformatted"/>
+        <w:shd w:val="clear" w:color="auto" w:fill="FFFFFF"/>
+        <w:rPr>
+          <w:rFonts w:asciiTheme="minorHAnsi" w:hAnsiTheme="minorHAnsi"/>
+          <w:sz w:val="22"/>
+          <w:szCs w:val="22"/>
+        </w:rPr>
+      </w:pPr>
+    </w:p>
+    <w:p>
+      <w:pPr>
+        <w:pStyle w:val="HTMLPreformatted"/>
+        <w:shd w:val="clear" w:color="auto" w:fill="FFFFFF"/>
+        <w:rPr>
+          <w:rFonts w:asciiTheme="minorHAnsi" w:hAnsiTheme="minorHAnsi"/>
+          <w:sz w:val="22"/>
+          <w:szCs w:val="22"/>
+        </w:rPr>
+      </w:pPr>
+      <w:r>
+        <w:rPr>
+          <w:rFonts w:asciiTheme="minorHAnsi" w:hAnsiTheme="minorHAnsi"/>
+          <w:sz w:val="22"/>
+          <w:szCs w:val="22"/>
+        </w:rPr>
+        <w:t xml:space="preserve">a.  Insert records in the above </w:t>
+      </w:r>
+      <w:proofErr w:type="gramStart"/>
+      <w:r>
+        <w:rPr>
+          <w:rFonts w:asciiTheme="minorHAnsi" w:hAnsiTheme="minorHAnsi"/>
+          <w:sz w:val="22"/>
+          <w:szCs w:val="22"/>
+        </w:rPr>
+        <w:t>tables :</w:t>
+      </w:r>
+      <w:proofErr w:type="gramEnd"/>
+      <w:r>
+        <w:rPr>
+          <w:rFonts w:asciiTheme="minorHAnsi" w:hAnsiTheme="minorHAnsi"/>
+          <w:sz w:val="22"/>
+          <w:szCs w:val="22"/>
+        </w:rPr>
+        <w:t xml:space="preserve"> </w:t>
+      </w:r>
+    </w:p>
+    <w:p>
+      <w:pPr>
+        <w:pStyle w:val="HTMLPreformatted"/>
+        <w:shd w:val="clear" w:color="auto" w:fill="FFFFFF"/>
+        <w:rPr>
+          <w:rFonts w:asciiTheme="minorHAnsi" w:hAnsiTheme="minorHAnsi"/>
+          <w:sz w:val="22"/>
+          <w:szCs w:val="22"/>
+        </w:rPr>
+      </w:pPr>
+    </w:p>
+    <w:p>
+      <w:pPr>
+        <w:pStyle w:val="HTMLPreformatted"/>
+        <w:shd w:val="clear" w:color="auto" w:fill="FFFFFF"/>
+        <w:rPr>
+          <w:rFonts w:asciiTheme="minorHAnsi" w:hAnsiTheme="minorHAnsi"/>
+          <w:sz w:val="22"/>
+          <w:szCs w:val="22"/>
+        </w:rPr>
+      </w:pPr>
+      <w:r>
+        <w:rPr>
+          <w:rFonts w:asciiTheme="minorHAnsi" w:hAnsiTheme="minorHAnsi"/>
+          <w:sz w:val="22"/>
+          <w:szCs w:val="22"/>
+        </w:rPr>
+        <w:t>------ Insert records into Products table ---------</w:t>
+      </w:r>
+    </w:p>
+    <w:p>
+      <w:pPr>
+        <w:pStyle w:val="HTMLPreformatted"/>
+        <w:shd w:val="clear" w:color="auto" w:fill="FFFFFF"/>
+        <w:rPr>
+          <w:rFonts w:asciiTheme="minorHAnsi" w:hAnsiTheme="minorHAnsi"/>
+          <w:sz w:val="22"/>
+          <w:szCs w:val="22"/>
+        </w:rPr>
+      </w:pPr>
+      <w:r>
+        <w:rPr>
+          <w:rFonts w:asciiTheme="minorHAnsi" w:hAnsiTheme="minorHAnsi"/>
+          <w:sz w:val="22"/>
+          <w:szCs w:val="22"/>
+        </w:rPr>
+        <w:t xml:space="preserve">INSERT INTO Products (Name, </w:t>
+      </w:r>
+      <w:proofErr w:type="spellStart"/>
+      <w:r>
+        <w:rPr>
+          <w:rFonts w:asciiTheme="minorHAnsi" w:hAnsiTheme="minorHAnsi"/>
+          <w:sz w:val="22"/>
+          <w:szCs w:val="22"/>
+        </w:rPr>
+        <w:t>QuantityInStock</w:t>
+      </w:r>
+      <w:proofErr w:type="spellEnd"/>
+      <w:r>
+        <w:rPr>
+          <w:rFonts w:asciiTheme="minorHAnsi" w:hAnsiTheme="minorHAnsi"/>
+          <w:sz w:val="22"/>
+          <w:szCs w:val="22"/>
+        </w:rPr>
+        <w:t xml:space="preserve">, </w:t>
+      </w:r>
+      <w:proofErr w:type="spellStart"/>
+      <w:r>
+        <w:rPr>
+          <w:rFonts w:asciiTheme="minorHAnsi" w:hAnsiTheme="minorHAnsi"/>
+          <w:sz w:val="22"/>
+          <w:szCs w:val="22"/>
+        </w:rPr>
+        <w:t>UnitPrice</w:t>
+      </w:r>
+      <w:proofErr w:type="spellEnd"/>
+      <w:r>
+        <w:rPr>
+          <w:rFonts w:asciiTheme="minorHAnsi" w:hAnsiTheme="minorHAnsi"/>
+          <w:sz w:val="22"/>
+          <w:szCs w:val="22"/>
+        </w:rPr>
+        <w:t>, Category) VALUES</w:t>
+      </w:r>
+    </w:p>
+    <w:p>
+      <w:pPr>
+        <w:pStyle w:val="HTMLPreformatted"/>
+        <w:shd w:val="clear" w:color="auto" w:fill="FFFFFF"/>
+        <w:rPr>
+          <w:rFonts w:asciiTheme="minorHAnsi" w:hAnsiTheme="minorHAnsi"/>
+          <w:sz w:val="22"/>
+          <w:szCs w:val="22"/>
+        </w:rPr>
+      </w:pPr>
+      <w:r>
+        <w:rPr>
+          <w:rFonts w:asciiTheme="minorHAnsi" w:hAnsiTheme="minorHAnsi"/>
+          <w:sz w:val="22"/>
+          <w:szCs w:val="22"/>
+        </w:rPr>
+        <w:t xml:space="preserve">    ('</w:t>
+      </w:r>
+      <w:proofErr w:type="spellStart"/>
+      <w:r>
+        <w:rPr>
+          <w:rFonts w:asciiTheme="minorHAnsi" w:hAnsiTheme="minorHAnsi"/>
+          <w:sz w:val="22"/>
+          <w:szCs w:val="22"/>
+        </w:rPr>
+        <w:t>iphone</w:t>
+      </w:r>
+      <w:proofErr w:type="spellEnd"/>
+      <w:r>
+        <w:rPr>
+          <w:rFonts w:asciiTheme="minorHAnsi" w:hAnsiTheme="minorHAnsi"/>
+          <w:sz w:val="22"/>
+          <w:szCs w:val="22"/>
+        </w:rPr>
+        <w:t xml:space="preserve"> 14 pro', 10, 150000.00, 'phone'),</w:t>
+      </w:r>
+    </w:p>
+    <w:p>
+      <w:pPr>
+        <w:pStyle w:val="HTMLPreformatted"/>
+        <w:shd w:val="clear" w:color="auto" w:fill="FFFFFF"/>
+        <w:rPr>
+          <w:rFonts w:asciiTheme="minorHAnsi" w:hAnsiTheme="minorHAnsi"/>
+          <w:sz w:val="22"/>
+          <w:szCs w:val="22"/>
+        </w:rPr>
+      </w:pPr>
+      <w:r>
+        <w:rPr>
+          <w:rFonts w:asciiTheme="minorHAnsi" w:hAnsiTheme="minorHAnsi"/>
+          <w:sz w:val="22"/>
+          <w:szCs w:val="22"/>
+        </w:rPr>
+        <w:t xml:space="preserve">    ('</w:t>
+      </w:r>
+      <w:proofErr w:type="spellStart"/>
+      <w:r>
+        <w:rPr>
+          <w:rFonts w:asciiTheme="minorHAnsi" w:hAnsiTheme="minorHAnsi"/>
+          <w:sz w:val="22"/>
+          <w:szCs w:val="22"/>
+        </w:rPr>
+        <w:t>samsung</w:t>
+      </w:r>
+      <w:proofErr w:type="spellEnd"/>
+      <w:r>
+        <w:rPr>
+          <w:rFonts w:asciiTheme="minorHAnsi" w:hAnsiTheme="minorHAnsi"/>
+          <w:sz w:val="22"/>
+          <w:szCs w:val="22"/>
+        </w:rPr>
+        <w:t xml:space="preserve"> galaxy 23', 5, 100000.00, 'phone'),</w:t>
+      </w:r>
+    </w:p>
+    <w:p>
+      <w:pPr>
+        <w:pStyle w:val="HTMLPreformatted"/>
+        <w:shd w:val="clear" w:color="auto" w:fill="FFFFFF"/>
+        <w:rPr>
+          <w:rFonts w:asciiTheme="minorHAnsi" w:hAnsiTheme="minorHAnsi"/>
+          <w:sz w:val="22"/>
+          <w:szCs w:val="22"/>
+        </w:rPr>
+      </w:pPr>
+      <w:r>
+        <w:rPr>
+          <w:rFonts w:asciiTheme="minorHAnsi" w:hAnsiTheme="minorHAnsi"/>
+          <w:sz w:val="22"/>
+          <w:szCs w:val="22"/>
+        </w:rPr>
+        <w:t xml:space="preserve">    ('pen', 0, 20.00, 'stationary'),</w:t>
+      </w:r>
+    </w:p>
+    <w:p>
+      <w:pPr>
+        <w:pStyle w:val="HTMLPreformatted"/>
+        <w:shd w:val="clear" w:color="auto" w:fill="FFFFFF"/>
+        <w:rPr>
+          <w:rFonts w:asciiTheme="minorHAnsi" w:hAnsiTheme="minorHAnsi"/>
+          <w:sz w:val="22"/>
+          <w:szCs w:val="22"/>
+        </w:rPr>
+      </w:pPr>
+      <w:r>
+        <w:rPr>
+          <w:rFonts w:asciiTheme="minorHAnsi" w:hAnsiTheme="minorHAnsi"/>
+          <w:sz w:val="22"/>
+          <w:szCs w:val="22"/>
+        </w:rPr>
+        <w:t xml:space="preserve">    ('</w:t>
+      </w:r>
+      <w:proofErr w:type="spellStart"/>
+      <w:r>
+        <w:rPr>
+          <w:rFonts w:asciiTheme="minorHAnsi" w:hAnsiTheme="minorHAnsi"/>
+          <w:sz w:val="22"/>
+          <w:szCs w:val="22"/>
+        </w:rPr>
+        <w:t>kurti</w:t>
+      </w:r>
+      <w:proofErr w:type="spellEnd"/>
+      <w:r>
+        <w:rPr>
+          <w:rFonts w:asciiTheme="minorHAnsi" w:hAnsiTheme="minorHAnsi"/>
+          <w:sz w:val="22"/>
+          <w:szCs w:val="22"/>
+        </w:rPr>
+        <w:t>', 20, 750.00, 'cloth'),</w:t>
+      </w:r>
+    </w:p>
+    <w:p>
+      <w:pPr>
+        <w:pStyle w:val="HTMLPreformatted"/>
+        <w:shd w:val="clear" w:color="auto" w:fill="FFFFFF"/>
+        <w:rPr>
+          <w:rFonts w:asciiTheme="minorHAnsi" w:hAnsiTheme="minorHAnsi"/>
+          <w:sz w:val="22"/>
+          <w:szCs w:val="22"/>
+        </w:rPr>
+      </w:pPr>
+      <w:r>
+        <w:rPr>
+          <w:rFonts w:asciiTheme="minorHAnsi" w:hAnsiTheme="minorHAnsi"/>
+          <w:sz w:val="22"/>
+          <w:szCs w:val="22"/>
+        </w:rPr>
+        <w:t xml:space="preserve">    ('ring', 15, 9000.00, 'accessory'</w:t>
+      </w:r>
+      <w:proofErr w:type="gramStart"/>
+      <w:r>
+        <w:rPr>
+          <w:rFonts w:asciiTheme="minorHAnsi" w:hAnsiTheme="minorHAnsi"/>
+          <w:sz w:val="22"/>
+          <w:szCs w:val="22"/>
+        </w:rPr>
+        <w:t>);</w:t>
+      </w:r>
+      <w:proofErr w:type="gramEnd"/>
+    </w:p>
+    <w:p>
+      <w:pPr>
+        <w:pStyle w:val="HTMLPreformatted"/>
+        <w:shd w:val="clear" w:color="auto" w:fill="FFFFFF"/>
+        <w:rPr>
+          <w:rFonts w:asciiTheme="minorHAnsi" w:hAnsiTheme="minorHAnsi"/>
+          <w:sz w:val="22"/>
+          <w:szCs w:val="22"/>
+        </w:rPr>
+      </w:pPr>
+    </w:p>
+    <w:p>
+      <w:pPr>
+        <w:pStyle w:val="HTMLPreformatted"/>
+        <w:shd w:val="clear" w:color="auto" w:fill="FFFFFF"/>
+        <w:rPr>
+          <w:rFonts w:asciiTheme="minorHAnsi" w:hAnsiTheme="minorHAnsi"/>
+          <w:sz w:val="22"/>
+          <w:szCs w:val="22"/>
+        </w:rPr>
+      </w:pPr>
+    </w:p>
+    <w:p>
+      <w:pPr>
+        <w:pStyle w:val="HTMLPreformatted"/>
+        <w:shd w:val="clear" w:color="auto" w:fill="FFFFFF"/>
+        <w:rPr>
+          <w:rFonts w:asciiTheme="minorHAnsi" w:hAnsiTheme="minorHAnsi"/>
+          <w:sz w:val="22"/>
+          <w:szCs w:val="22"/>
+        </w:rPr>
+      </w:pPr>
+      <w:r>
+        <w:rPr>
+          <w:rFonts w:asciiTheme="minorHAnsi" w:hAnsiTheme="minorHAnsi"/>
+          <w:sz w:val="22"/>
+          <w:szCs w:val="22"/>
+        </w:rPr>
+        <w:t>------ Insert records into Users table -----------</w:t>
+      </w:r>
+    </w:p>
+    <w:p>
+      <w:pPr>
+        <w:pStyle w:val="HTMLPreformatted"/>
+        <w:shd w:val="clear" w:color="auto" w:fill="FFFFFF"/>
+        <w:rPr>
+          <w:rFonts w:asciiTheme="minorHAnsi" w:hAnsiTheme="minorHAnsi"/>
+          <w:sz w:val="22"/>
+          <w:szCs w:val="22"/>
+        </w:rPr>
+      </w:pPr>
+      <w:r>
+        <w:rPr>
+          <w:rFonts w:asciiTheme="minorHAnsi" w:hAnsiTheme="minorHAnsi"/>
+          <w:sz w:val="22"/>
+          <w:szCs w:val="22"/>
+        </w:rPr>
+        <w:t>INSERT INTO Users (</w:t>
+      </w:r>
+      <w:proofErr w:type="spellStart"/>
+      <w:r>
+        <w:rPr>
+          <w:rFonts w:asciiTheme="minorHAnsi" w:hAnsiTheme="minorHAnsi"/>
+          <w:sz w:val="22"/>
+          <w:szCs w:val="22"/>
+        </w:rPr>
+        <w:t>UserName</w:t>
+      </w:r>
+      <w:proofErr w:type="spellEnd"/>
+      <w:r>
+        <w:rPr>
+          <w:rFonts w:asciiTheme="minorHAnsi" w:hAnsiTheme="minorHAnsi"/>
+          <w:sz w:val="22"/>
+          <w:szCs w:val="22"/>
+        </w:rPr>
+        <w:t xml:space="preserve">, Password, </w:t>
+      </w:r>
+      <w:proofErr w:type="spellStart"/>
+      <w:r>
+        <w:rPr>
+          <w:rFonts w:asciiTheme="minorHAnsi" w:hAnsiTheme="minorHAnsi"/>
+          <w:sz w:val="22"/>
+          <w:szCs w:val="22"/>
+        </w:rPr>
+        <w:t>ContactNumber</w:t>
+      </w:r>
+      <w:proofErr w:type="spellEnd"/>
+      <w:r>
+        <w:rPr>
+          <w:rFonts w:asciiTheme="minorHAnsi" w:hAnsiTheme="minorHAnsi"/>
+          <w:sz w:val="22"/>
+          <w:szCs w:val="22"/>
+        </w:rPr>
+        <w:t>, Address) VALUES</w:t>
+      </w:r>
+    </w:p>
+    <w:p>
+      <w:pPr>
+        <w:pStyle w:val="HTMLPreformatted"/>
+        <w:shd w:val="clear" w:color="auto" w:fill="FFFFFF"/>
+        <w:rPr>
+          <w:rFonts w:asciiTheme="minorHAnsi" w:hAnsiTheme="minorHAnsi"/>
+          <w:sz w:val="22"/>
+          <w:szCs w:val="22"/>
+        </w:rPr>
+      </w:pPr>
+      <w:r>
+        <w:rPr>
+          <w:rFonts w:asciiTheme="minorHAnsi" w:hAnsiTheme="minorHAnsi"/>
+          <w:sz w:val="22"/>
+          <w:szCs w:val="22"/>
+        </w:rPr>
+        <w:t xml:space="preserve">    ('nisha', 'password1', '1234567890', '</w:t>
+      </w:r>
+      <w:proofErr w:type="spellStart"/>
+      <w:r>
+        <w:rPr>
+          <w:rFonts w:asciiTheme="minorHAnsi" w:hAnsiTheme="minorHAnsi"/>
+          <w:sz w:val="22"/>
+          <w:szCs w:val="22"/>
+        </w:rPr>
+        <w:t>mumbai</w:t>
+      </w:r>
+      <w:proofErr w:type="spellEnd"/>
+      <w:r>
+        <w:rPr>
+          <w:rFonts w:asciiTheme="minorHAnsi" w:hAnsiTheme="minorHAnsi"/>
+          <w:sz w:val="22"/>
+          <w:szCs w:val="22"/>
+        </w:rPr>
+        <w:t>'),</w:t>
+      </w:r>
+    </w:p>
+    <w:p>
+      <w:pPr>
+        <w:pStyle w:val="HTMLPreformatted"/>
+        <w:shd w:val="clear" w:color="auto" w:fill="FFFFFF"/>
+        <w:rPr>
+          <w:rFonts w:asciiTheme="minorHAnsi" w:hAnsiTheme="minorHAnsi"/>
+          <w:sz w:val="22"/>
+          <w:szCs w:val="22"/>
+        </w:rPr>
+      </w:pPr>
+      <w:r>
+        <w:rPr>
+          <w:rFonts w:asciiTheme="minorHAnsi" w:hAnsiTheme="minorHAnsi"/>
+          <w:sz w:val="22"/>
+          <w:szCs w:val="22"/>
+        </w:rPr>
+        <w:t xml:space="preserve">    ('</w:t>
+      </w:r>
+      <w:proofErr w:type="spellStart"/>
+      <w:r>
+        <w:rPr>
+          <w:rFonts w:asciiTheme="minorHAnsi" w:hAnsiTheme="minorHAnsi"/>
+          <w:sz w:val="22"/>
+          <w:szCs w:val="22"/>
+        </w:rPr>
+        <w:t>neha</w:t>
+      </w:r>
+      <w:proofErr w:type="spellEnd"/>
+      <w:r>
+        <w:rPr>
+          <w:rFonts w:asciiTheme="minorHAnsi" w:hAnsiTheme="minorHAnsi"/>
+          <w:sz w:val="22"/>
+          <w:szCs w:val="22"/>
+        </w:rPr>
+        <w:t>', 'password2', '0987654321', '</w:t>
+      </w:r>
+      <w:proofErr w:type="spellStart"/>
+      <w:r>
+        <w:rPr>
+          <w:rFonts w:asciiTheme="minorHAnsi" w:hAnsiTheme="minorHAnsi"/>
+          <w:sz w:val="22"/>
+          <w:szCs w:val="22"/>
+        </w:rPr>
+        <w:t>pune</w:t>
+      </w:r>
+      <w:proofErr w:type="spellEnd"/>
+      <w:r>
+        <w:rPr>
+          <w:rFonts w:asciiTheme="minorHAnsi" w:hAnsiTheme="minorHAnsi"/>
+          <w:sz w:val="22"/>
+          <w:szCs w:val="22"/>
+        </w:rPr>
+        <w:t>'),</w:t>
+      </w:r>
+    </w:p>
+    <w:p>
+      <w:pPr>
+        <w:pStyle w:val="HTMLPreformatted"/>
+        <w:shd w:val="clear" w:color="auto" w:fill="FFFFFF"/>
+        <w:rPr>
+          <w:rFonts w:asciiTheme="minorHAnsi" w:hAnsiTheme="minorHAnsi"/>
+          <w:sz w:val="22"/>
+          <w:szCs w:val="22"/>
+        </w:rPr>
+      </w:pPr>
+      <w:r>
+        <w:rPr>
+          <w:rFonts w:asciiTheme="minorHAnsi" w:hAnsiTheme="minorHAnsi"/>
+          <w:sz w:val="22"/>
+          <w:szCs w:val="22"/>
+        </w:rPr>
+        <w:t xml:space="preserve">    ('</w:t>
+      </w:r>
+      <w:proofErr w:type="spellStart"/>
+      <w:r>
+        <w:rPr>
+          <w:rFonts w:asciiTheme="minorHAnsi" w:hAnsiTheme="minorHAnsi"/>
+          <w:sz w:val="22"/>
+          <w:szCs w:val="22"/>
+        </w:rPr>
+        <w:t>abhishek</w:t>
+      </w:r>
+      <w:proofErr w:type="spellEnd"/>
+      <w:r>
+        <w:rPr>
+          <w:rFonts w:asciiTheme="minorHAnsi" w:hAnsiTheme="minorHAnsi"/>
+          <w:sz w:val="22"/>
+          <w:szCs w:val="22"/>
+        </w:rPr>
+        <w:t>', 'password3', '1112223333', '</w:t>
+      </w:r>
+      <w:proofErr w:type="spellStart"/>
+      <w:r>
+        <w:rPr>
+          <w:rFonts w:asciiTheme="minorHAnsi" w:hAnsiTheme="minorHAnsi"/>
+          <w:sz w:val="22"/>
+          <w:szCs w:val="22"/>
+        </w:rPr>
+        <w:t>delhi</w:t>
+      </w:r>
+      <w:proofErr w:type="spellEnd"/>
+      <w:r>
+        <w:rPr>
+          <w:rFonts w:asciiTheme="minorHAnsi" w:hAnsiTheme="minorHAnsi"/>
+          <w:sz w:val="22"/>
+          <w:szCs w:val="22"/>
+        </w:rPr>
+        <w:t>'),</w:t>
+      </w:r>
+    </w:p>
+    <w:p>
+      <w:pPr>
+        <w:pStyle w:val="HTMLPreformatted"/>
+        <w:shd w:val="clear" w:color="auto" w:fill="FFFFFF"/>
+        <w:rPr>
+          <w:rFonts w:asciiTheme="minorHAnsi" w:hAnsiTheme="minorHAnsi"/>
+          <w:sz w:val="22"/>
+          <w:szCs w:val="22"/>
+        </w:rPr>
+      </w:pPr>
+      <w:r>
+        <w:rPr>
+          <w:rFonts w:asciiTheme="minorHAnsi" w:hAnsiTheme="minorHAnsi"/>
+          <w:sz w:val="22"/>
+          <w:szCs w:val="22"/>
+        </w:rPr>
+        <w:lastRenderedPageBreak/>
+        <w:t xml:space="preserve">    ('</w:t>
+      </w:r>
+      <w:proofErr w:type="spellStart"/>
+      <w:r>
+        <w:rPr>
+          <w:rFonts w:asciiTheme="minorHAnsi" w:hAnsiTheme="minorHAnsi"/>
+          <w:sz w:val="22"/>
+          <w:szCs w:val="22"/>
+        </w:rPr>
+        <w:t>suraj</w:t>
+      </w:r>
+      <w:proofErr w:type="spellEnd"/>
+      <w:r>
+        <w:rPr>
+          <w:rFonts w:asciiTheme="minorHAnsi" w:hAnsiTheme="minorHAnsi"/>
+          <w:sz w:val="22"/>
+          <w:szCs w:val="22"/>
+        </w:rPr>
+        <w:t>', 'password4', '4445556666', '</w:t>
+      </w:r>
+      <w:proofErr w:type="spellStart"/>
+      <w:r>
+        <w:rPr>
+          <w:rFonts w:asciiTheme="minorHAnsi" w:hAnsiTheme="minorHAnsi"/>
+          <w:sz w:val="22"/>
+          <w:szCs w:val="22"/>
+        </w:rPr>
+        <w:t>mumbai</w:t>
+      </w:r>
+      <w:proofErr w:type="spellEnd"/>
+      <w:r>
+        <w:rPr>
+          <w:rFonts w:asciiTheme="minorHAnsi" w:hAnsiTheme="minorHAnsi"/>
+          <w:sz w:val="22"/>
+          <w:szCs w:val="22"/>
+        </w:rPr>
+        <w:t>'),</w:t>
+      </w:r>
+    </w:p>
+    <w:p>
+      <w:pPr>
+        <w:pStyle w:val="HTMLPreformatted"/>
+        <w:shd w:val="clear" w:color="auto" w:fill="FFFFFF"/>
+        <w:rPr>
+          <w:rFonts w:asciiTheme="minorHAnsi" w:hAnsiTheme="minorHAnsi"/>
+          <w:sz w:val="22"/>
+          <w:szCs w:val="22"/>
+        </w:rPr>
+      </w:pPr>
+      <w:r>
+        <w:rPr>
+          <w:rFonts w:asciiTheme="minorHAnsi" w:hAnsiTheme="minorHAnsi"/>
+          <w:sz w:val="22"/>
+          <w:szCs w:val="22"/>
+        </w:rPr>
+        <w:t xml:space="preserve">    ('</w:t>
+      </w:r>
+      <w:proofErr w:type="spellStart"/>
+      <w:r>
+        <w:rPr>
+          <w:rFonts w:asciiTheme="minorHAnsi" w:hAnsiTheme="minorHAnsi"/>
+          <w:sz w:val="22"/>
+          <w:szCs w:val="22"/>
+        </w:rPr>
+        <w:t>vikram</w:t>
+      </w:r>
+      <w:proofErr w:type="spellEnd"/>
+      <w:r>
+        <w:rPr>
+          <w:rFonts w:asciiTheme="minorHAnsi" w:hAnsiTheme="minorHAnsi"/>
+          <w:sz w:val="22"/>
+          <w:szCs w:val="22"/>
+        </w:rPr>
+        <w:t>', 'password5', '7778889999', '</w:t>
+      </w:r>
+      <w:proofErr w:type="spellStart"/>
+      <w:r>
+        <w:rPr>
+          <w:rFonts w:asciiTheme="minorHAnsi" w:hAnsiTheme="minorHAnsi"/>
+          <w:sz w:val="22"/>
+          <w:szCs w:val="22"/>
+        </w:rPr>
+        <w:t>uttarakahnd</w:t>
+      </w:r>
+      <w:proofErr w:type="spellEnd"/>
+      <w:r>
+        <w:rPr>
+          <w:rFonts w:asciiTheme="minorHAnsi" w:hAnsiTheme="minorHAnsi"/>
+          <w:sz w:val="22"/>
+          <w:szCs w:val="22"/>
+        </w:rPr>
+        <w:t>'</w:t>
+      </w:r>
+      <w:proofErr w:type="gramStart"/>
+      <w:r>
+        <w:rPr>
+          <w:rFonts w:asciiTheme="minorHAnsi" w:hAnsiTheme="minorHAnsi"/>
+          <w:sz w:val="22"/>
+          <w:szCs w:val="22"/>
+        </w:rPr>
+        <w:t>);</w:t>
+      </w:r>
+      <w:proofErr w:type="gramEnd"/>
+    </w:p>
+    <w:p>
+      <w:pPr>
+        <w:pStyle w:val="HTMLPreformatted"/>
+        <w:shd w:val="clear" w:color="auto" w:fill="FFFFFF"/>
+        <w:rPr>
+          <w:rFonts w:asciiTheme="minorHAnsi" w:hAnsiTheme="minorHAnsi"/>
+          <w:sz w:val="22"/>
+          <w:szCs w:val="22"/>
+        </w:rPr>
+      </w:pPr>
+    </w:p>
+    <w:p>
+      <w:pPr>
+        <w:pStyle w:val="HTMLPreformatted"/>
+        <w:shd w:val="clear" w:color="auto" w:fill="FFFFFF"/>
+        <w:rPr>
+          <w:rFonts w:asciiTheme="minorHAnsi" w:hAnsiTheme="minorHAnsi"/>
+          <w:sz w:val="22"/>
+          <w:szCs w:val="22"/>
+        </w:rPr>
+      </w:pPr>
+    </w:p>
+    <w:p>
+      <w:pPr>
+        <w:pStyle w:val="HTMLPreformatted"/>
+        <w:shd w:val="clear" w:color="auto" w:fill="FFFFFF"/>
+        <w:rPr>
+          <w:rFonts w:asciiTheme="minorHAnsi" w:hAnsiTheme="minorHAnsi"/>
+          <w:sz w:val="22"/>
+          <w:szCs w:val="22"/>
+        </w:rPr>
+      </w:pPr>
+      <w:r>
+        <w:rPr>
+          <w:rFonts w:asciiTheme="minorHAnsi" w:hAnsiTheme="minorHAnsi"/>
+          <w:sz w:val="22"/>
+          <w:szCs w:val="22"/>
+        </w:rPr>
+        <w:t>------- Insert records into Cart table --------</w:t>
+      </w:r>
+    </w:p>
+    <w:p>
+      <w:pPr>
+        <w:pStyle w:val="HTMLPreformatted"/>
+        <w:shd w:val="clear" w:color="auto" w:fill="FFFFFF"/>
+        <w:rPr>
+          <w:rFonts w:asciiTheme="minorHAnsi" w:hAnsiTheme="minorHAnsi"/>
+          <w:sz w:val="22"/>
+          <w:szCs w:val="22"/>
+        </w:rPr>
+      </w:pPr>
+      <w:r>
+        <w:rPr>
+          <w:rFonts w:asciiTheme="minorHAnsi" w:hAnsiTheme="minorHAnsi"/>
+          <w:sz w:val="22"/>
+          <w:szCs w:val="22"/>
+        </w:rPr>
+        <w:t>INSERT INTO Carts (</w:t>
+      </w:r>
+      <w:proofErr w:type="spellStart"/>
+      <w:r>
+        <w:rPr>
+          <w:rFonts w:asciiTheme="minorHAnsi" w:hAnsiTheme="minorHAnsi"/>
+          <w:sz w:val="22"/>
+          <w:szCs w:val="22"/>
+        </w:rPr>
+        <w:t>ProductId</w:t>
+      </w:r>
+      <w:proofErr w:type="spellEnd"/>
+      <w:r>
+        <w:rPr>
+          <w:rFonts w:asciiTheme="minorHAnsi" w:hAnsiTheme="minorHAnsi"/>
+          <w:sz w:val="22"/>
+          <w:szCs w:val="22"/>
+        </w:rPr>
+        <w:t xml:space="preserve">, Quantity, </w:t>
+      </w:r>
+      <w:proofErr w:type="spellStart"/>
+      <w:r>
+        <w:rPr>
+          <w:rFonts w:asciiTheme="minorHAnsi" w:hAnsiTheme="minorHAnsi"/>
+          <w:sz w:val="22"/>
+          <w:szCs w:val="22"/>
+        </w:rPr>
+        <w:t>UserId</w:t>
+      </w:r>
+      <w:proofErr w:type="spellEnd"/>
+      <w:r>
+        <w:rPr>
+          <w:rFonts w:asciiTheme="minorHAnsi" w:hAnsiTheme="minorHAnsi"/>
+          <w:sz w:val="22"/>
+          <w:szCs w:val="22"/>
+        </w:rPr>
+        <w:t>) VALUES</w:t>
+      </w:r>
+    </w:p>
+    <w:p>
+      <w:pPr>
+        <w:pStyle w:val="HTMLPreformatted"/>
+        <w:shd w:val="clear" w:color="auto" w:fill="FFFFFF"/>
+        <w:rPr>
+          <w:rFonts w:asciiTheme="minorHAnsi" w:hAnsiTheme="minorHAnsi"/>
+          <w:sz w:val="22"/>
+          <w:szCs w:val="22"/>
+        </w:rPr>
+      </w:pPr>
+      <w:r>
+        <w:rPr>
+          <w:rFonts w:asciiTheme="minorHAnsi" w:hAnsiTheme="minorHAnsi"/>
+          <w:sz w:val="22"/>
+          <w:szCs w:val="22"/>
+        </w:rPr>
+        <w:t xml:space="preserve">    (1, 2, 1),</w:t>
+      </w:r>
+    </w:p>
+    <w:p>
+      <w:pPr>
+        <w:pStyle w:val="HTMLPreformatted"/>
+        <w:shd w:val="clear" w:color="auto" w:fill="FFFFFF"/>
+        <w:rPr>
+          <w:rFonts w:asciiTheme="minorHAnsi" w:hAnsiTheme="minorHAnsi"/>
+          <w:sz w:val="22"/>
+          <w:szCs w:val="22"/>
+        </w:rPr>
+      </w:pPr>
+      <w:r>
+        <w:rPr>
+          <w:rFonts w:asciiTheme="minorHAnsi" w:hAnsiTheme="minorHAnsi"/>
+          <w:sz w:val="22"/>
+          <w:szCs w:val="22"/>
+        </w:rPr>
+        <w:t xml:space="preserve">    (2, 3, 2),</w:t>
+      </w:r>
+    </w:p>
+    <w:p>
+      <w:pPr>
+        <w:pStyle w:val="HTMLPreformatted"/>
+        <w:shd w:val="clear" w:color="auto" w:fill="FFFFFF"/>
+        <w:rPr>
+          <w:rFonts w:asciiTheme="minorHAnsi" w:hAnsiTheme="minorHAnsi"/>
+          <w:sz w:val="22"/>
+          <w:szCs w:val="22"/>
+        </w:rPr>
+      </w:pPr>
+      <w:r>
+        <w:rPr>
+          <w:rFonts w:asciiTheme="minorHAnsi" w:hAnsiTheme="minorHAnsi"/>
+          <w:sz w:val="22"/>
+          <w:szCs w:val="22"/>
+        </w:rPr>
+        <w:t xml:space="preserve">    (3, 1, 3),</w:t>
+      </w:r>
+    </w:p>
+    <w:p>
+      <w:pPr>
+        <w:pStyle w:val="HTMLPreformatted"/>
+        <w:shd w:val="clear" w:color="auto" w:fill="FFFFFF"/>
+        <w:rPr>
+          <w:rFonts w:asciiTheme="minorHAnsi" w:hAnsiTheme="minorHAnsi"/>
+          <w:sz w:val="22"/>
+          <w:szCs w:val="22"/>
+        </w:rPr>
+      </w:pPr>
+      <w:r>
+        <w:rPr>
+          <w:rFonts w:asciiTheme="minorHAnsi" w:hAnsiTheme="minorHAnsi"/>
+          <w:sz w:val="22"/>
+          <w:szCs w:val="22"/>
+        </w:rPr>
+        <w:t xml:space="preserve">    (4, 4, 4),</w:t>
+      </w:r>
+    </w:p>
+    <w:p>
+      <w:pPr>
+        <w:pStyle w:val="HTMLPreformatted"/>
+        <w:shd w:val="clear" w:color="auto" w:fill="FFFFFF"/>
+        <w:rPr>
+          <w:rFonts w:asciiTheme="minorHAnsi" w:hAnsiTheme="minorHAnsi"/>
+          <w:sz w:val="22"/>
+          <w:szCs w:val="22"/>
+        </w:rPr>
+      </w:pPr>
+      <w:r>
+        <w:rPr>
+          <w:rFonts w:asciiTheme="minorHAnsi" w:hAnsiTheme="minorHAnsi"/>
+          <w:sz w:val="22"/>
+          <w:szCs w:val="22"/>
+        </w:rPr>
+        <w:t xml:space="preserve">    (5, 2, 5</w:t>
+      </w:r>
+      <w:proofErr w:type="gramStart"/>
+      <w:r>
+        <w:rPr>
+          <w:rFonts w:asciiTheme="minorHAnsi" w:hAnsiTheme="minorHAnsi"/>
+          <w:sz w:val="22"/>
+          <w:szCs w:val="22"/>
+        </w:rPr>
+        <w:t>);</w:t>
+      </w:r>
+      <w:proofErr w:type="gramEnd"/>
+    </w:p>
+    <w:p>
+      <w:pPr>
+        <w:pStyle w:val="HTMLPreformatted"/>
+        <w:shd w:val="clear" w:color="auto" w:fill="FFFFFF"/>
+        <w:rPr>
+          <w:rFonts w:asciiTheme="minorHAnsi" w:hAnsiTheme="minorHAnsi"/>
+          <w:sz w:val="22"/>
+          <w:szCs w:val="22"/>
+        </w:rPr>
+      </w:pPr>
+    </w:p>
+    <w:p>
+      <w:pPr>
+        <w:pStyle w:val="HTMLPreformatted"/>
+        <w:shd w:val="clear" w:color="auto" w:fill="FFFFFF"/>
+        <w:rPr>
+          <w:rFonts w:asciiTheme="minorHAnsi" w:hAnsiTheme="minorHAnsi"/>
+          <w:sz w:val="22"/>
+          <w:szCs w:val="22"/>
+        </w:rPr>
+      </w:pPr>
+    </w:p>
+    <w:p>
+      <w:pPr>
+        <w:pStyle w:val="HTMLPreformatted"/>
+        <w:shd w:val="clear" w:color="auto" w:fill="FFFFFF"/>
+        <w:rPr>
+          <w:rFonts w:asciiTheme="minorHAnsi" w:hAnsiTheme="minorHAnsi"/>
+          <w:sz w:val="22"/>
+          <w:szCs w:val="22"/>
+        </w:rPr>
+      </w:pPr>
+      <w:r>
+        <w:rPr>
+          <w:rFonts w:asciiTheme="minorHAnsi" w:hAnsiTheme="minorHAnsi"/>
+          <w:sz w:val="22"/>
+          <w:szCs w:val="22"/>
+        </w:rPr>
+        <w:t>-------- Insert records into Orders table ---------</w:t>
+      </w:r>
+    </w:p>
+    <w:p>
+      <w:pPr>
+        <w:pStyle w:val="HTMLPreformatted"/>
+        <w:shd w:val="clear" w:color="auto" w:fill="FFFFFF"/>
+        <w:rPr>
+          <w:rFonts w:asciiTheme="minorHAnsi" w:hAnsiTheme="minorHAnsi"/>
+          <w:sz w:val="22"/>
+          <w:szCs w:val="22"/>
+        </w:rPr>
+      </w:pPr>
+      <w:r>
+        <w:rPr>
+          <w:rFonts w:asciiTheme="minorHAnsi" w:hAnsiTheme="minorHAnsi"/>
+          <w:sz w:val="22"/>
+          <w:szCs w:val="22"/>
+        </w:rPr>
+        <w:t>INSERT INTO Orders (</w:t>
+      </w:r>
+      <w:proofErr w:type="spellStart"/>
+      <w:r>
+        <w:rPr>
+          <w:rFonts w:asciiTheme="minorHAnsi" w:hAnsiTheme="minorHAnsi"/>
+          <w:sz w:val="22"/>
+          <w:szCs w:val="22"/>
+        </w:rPr>
+        <w:t>CartId</w:t>
+      </w:r>
+      <w:proofErr w:type="spellEnd"/>
+      <w:r>
+        <w:rPr>
+          <w:rFonts w:asciiTheme="minorHAnsi" w:hAnsiTheme="minorHAnsi"/>
+          <w:sz w:val="22"/>
+          <w:szCs w:val="22"/>
+        </w:rPr>
+        <w:t xml:space="preserve">, </w:t>
+      </w:r>
+      <w:proofErr w:type="spellStart"/>
+      <w:r>
+        <w:rPr>
+          <w:rFonts w:asciiTheme="minorHAnsi" w:hAnsiTheme="minorHAnsi"/>
+          <w:sz w:val="22"/>
+          <w:szCs w:val="22"/>
+        </w:rPr>
+        <w:t>OrderDate</w:t>
+      </w:r>
+      <w:proofErr w:type="spellEnd"/>
+      <w:r>
+        <w:rPr>
+          <w:rFonts w:asciiTheme="minorHAnsi" w:hAnsiTheme="minorHAnsi"/>
+          <w:sz w:val="22"/>
+          <w:szCs w:val="22"/>
+        </w:rPr>
+        <w:t xml:space="preserve">, </w:t>
+      </w:r>
+      <w:proofErr w:type="spellStart"/>
+      <w:r>
+        <w:rPr>
+          <w:rFonts w:asciiTheme="minorHAnsi" w:hAnsiTheme="minorHAnsi"/>
+          <w:sz w:val="22"/>
+          <w:szCs w:val="22"/>
+        </w:rPr>
+        <w:t>UserId</w:t>
+      </w:r>
+      <w:proofErr w:type="spellEnd"/>
+      <w:r>
+        <w:rPr>
+          <w:rFonts w:asciiTheme="minorHAnsi" w:hAnsiTheme="minorHAnsi"/>
+          <w:sz w:val="22"/>
+          <w:szCs w:val="22"/>
+        </w:rPr>
+        <w:t>) VALUES</w:t>
+      </w:r>
+    </w:p>
+    <w:p>
+      <w:pPr>
+        <w:pStyle w:val="HTMLPreformatted"/>
+        <w:shd w:val="clear" w:color="auto" w:fill="FFFFFF"/>
+        <w:rPr>
+          <w:rFonts w:asciiTheme="minorHAnsi" w:hAnsiTheme="minorHAnsi"/>
+          <w:sz w:val="22"/>
+          <w:szCs w:val="22"/>
+        </w:rPr>
+      </w:pPr>
+      <w:r>
+        <w:rPr>
+          <w:rFonts w:asciiTheme="minorHAnsi" w:hAnsiTheme="minorHAnsi"/>
+          <w:sz w:val="22"/>
+          <w:szCs w:val="22"/>
+        </w:rPr>
+        <w:t xml:space="preserve">    (1, '2024-04-01', 1),</w:t>
+      </w:r>
+    </w:p>
+    <w:p>
+      <w:pPr>
+        <w:pStyle w:val="HTMLPreformatted"/>
+        <w:shd w:val="clear" w:color="auto" w:fill="FFFFFF"/>
+        <w:rPr>
+          <w:rFonts w:asciiTheme="minorHAnsi" w:hAnsiTheme="minorHAnsi"/>
+          <w:sz w:val="22"/>
+          <w:szCs w:val="22"/>
+        </w:rPr>
+      </w:pPr>
+      <w:r>
+        <w:rPr>
+          <w:rFonts w:asciiTheme="minorHAnsi" w:hAnsiTheme="minorHAnsi"/>
+          <w:sz w:val="22"/>
+          <w:szCs w:val="22"/>
+        </w:rPr>
+        <w:t xml:space="preserve">    (2, '2024-04-02', 2),</w:t>
+      </w:r>
+    </w:p>
+    <w:p>
+      <w:pPr>
+        <w:pStyle w:val="HTMLPreformatted"/>
+        <w:shd w:val="clear" w:color="auto" w:fill="FFFFFF"/>
+        <w:rPr>
+          <w:rFonts w:asciiTheme="minorHAnsi" w:hAnsiTheme="minorHAnsi"/>
+          <w:sz w:val="22"/>
+          <w:szCs w:val="22"/>
+        </w:rPr>
+      </w:pPr>
+      <w:r>
+        <w:rPr>
+          <w:rFonts w:asciiTheme="minorHAnsi" w:hAnsiTheme="minorHAnsi"/>
+          <w:sz w:val="22"/>
+          <w:szCs w:val="22"/>
+        </w:rPr>
+        <w:t xml:space="preserve">    (3, '2024-04-03', 3),</w:t>
+      </w:r>
+    </w:p>
+    <w:p>
+      <w:pPr>
+        <w:pStyle w:val="HTMLPreformatted"/>
+        <w:shd w:val="clear" w:color="auto" w:fill="FFFFFF"/>
+        <w:rPr>
+          <w:rFonts w:asciiTheme="minorHAnsi" w:hAnsiTheme="minorHAnsi"/>
+          <w:sz w:val="22"/>
+          <w:szCs w:val="22"/>
+        </w:rPr>
+      </w:pPr>
+      <w:r>
+        <w:rPr>
+          <w:rFonts w:asciiTheme="minorHAnsi" w:hAnsiTheme="minorHAnsi"/>
+          <w:sz w:val="22"/>
+          <w:szCs w:val="22"/>
+        </w:rPr>
+        <w:t xml:space="preserve">    (4, '2024-04-04', 4),</w:t>
+      </w:r>
+    </w:p>
+    <w:p>
+      <w:pPr>
+        <w:pStyle w:val="HTMLPreformatted"/>
+        <w:shd w:val="clear" w:color="auto" w:fill="FFFFFF"/>
+        <w:rPr>
+          <w:rFonts w:asciiTheme="minorHAnsi" w:hAnsiTheme="minorHAnsi"/>
+          <w:sz w:val="22"/>
+          <w:szCs w:val="22"/>
+        </w:rPr>
+      </w:pPr>
+      <w:r>
+        <w:rPr>
+          <w:rFonts w:asciiTheme="minorHAnsi" w:hAnsiTheme="minorHAnsi"/>
+          <w:sz w:val="22"/>
+          <w:szCs w:val="22"/>
+        </w:rPr>
+        <w:t xml:space="preserve">    (5, '2024-04-05', 5</w:t>
+      </w:r>
+      <w:proofErr w:type="gramStart"/>
+      <w:r>
+        <w:rPr>
+          <w:rFonts w:asciiTheme="minorHAnsi" w:hAnsiTheme="minorHAnsi"/>
+          <w:sz w:val="22"/>
+          <w:szCs w:val="22"/>
+        </w:rPr>
+        <w:t>);</w:t>
+      </w:r>
+      <w:proofErr w:type="gramEnd"/>
+    </w:p>
+    <w:p>
+      <w:pPr>
+        <w:pStyle w:val="HTMLPreformatted"/>
+        <w:shd w:val="clear" w:color="auto" w:fill="FFFFFF"/>
+        <w:rPr>
+          <w:rFonts w:asciiTheme="minorHAnsi" w:hAnsiTheme="minorHAnsi"/>
+          <w:sz w:val="22"/>
+          <w:szCs w:val="22"/>
+        </w:rPr>
+      </w:pPr>
+    </w:p>
+    <w:p>
+      <w:pPr>
+        <w:pStyle w:val="HTMLPreformatted"/>
+        <w:shd w:val="clear" w:color="auto" w:fill="FFFFFF"/>
+        <w:rPr>
+          <w:rFonts w:asciiTheme="minorHAnsi" w:hAnsiTheme="minorHAnsi"/>
+          <w:sz w:val="22"/>
+          <w:szCs w:val="22"/>
+        </w:rPr>
+      </w:pPr>
+    </w:p>
+    <w:p>
+      <w:pPr>
+        <w:pStyle w:val="HTMLPreformatted"/>
+        <w:shd w:val="clear" w:color="auto" w:fill="FFFFFF"/>
+        <w:rPr>
+          <w:rFonts w:asciiTheme="minorHAnsi" w:hAnsiTheme="minorHAnsi"/>
+          <w:sz w:val="22"/>
+          <w:szCs w:val="22"/>
+        </w:rPr>
+      </w:pPr>
+      <w:r>
+        <w:rPr>
+          <w:rFonts w:asciiTheme="minorHAnsi" w:hAnsiTheme="minorHAnsi"/>
+          <w:sz w:val="22"/>
+          <w:szCs w:val="22"/>
+        </w:rPr>
+        <w:t xml:space="preserve">b.  Try to verify with delete cascade and without delete </w:t>
+      </w:r>
+      <w:proofErr w:type="gramStart"/>
+      <w:r>
+        <w:rPr>
+          <w:rFonts w:asciiTheme="minorHAnsi" w:hAnsiTheme="minorHAnsi"/>
+          <w:sz w:val="22"/>
+          <w:szCs w:val="22"/>
+        </w:rPr>
+        <w:t>cascade :</w:t>
+      </w:r>
+      <w:proofErr w:type="gramEnd"/>
+    </w:p>
+    <w:p>
+      <w:pPr>
+        <w:pStyle w:val="HTMLPreformatted"/>
+        <w:shd w:val="clear" w:color="auto" w:fill="FFFFFF"/>
+        <w:rPr>
+          <w:rFonts w:asciiTheme="minorHAnsi" w:hAnsiTheme="minorHAnsi"/>
+          <w:sz w:val="22"/>
+          <w:szCs w:val="22"/>
+        </w:rPr>
+      </w:pPr>
+    </w:p>
+    <w:p>
+      <w:pPr>
+        <w:pStyle w:val="HTMLPreformatted"/>
+        <w:shd w:val="clear" w:color="auto" w:fill="FFFFFF"/>
+        <w:rPr>
+          <w:rFonts w:asciiTheme="minorHAnsi" w:hAnsiTheme="minorHAnsi"/>
+          <w:sz w:val="22"/>
+          <w:szCs w:val="22"/>
+        </w:rPr>
+      </w:pPr>
+      <w:r>
+        <w:rPr>
+          <w:rFonts w:asciiTheme="minorHAnsi" w:hAnsiTheme="minorHAnsi"/>
+          <w:sz w:val="22"/>
+          <w:szCs w:val="22"/>
+        </w:rPr>
+        <w:t>------- Attempt to delete a user without delete cascade ----------</w:t>
+      </w:r>
+    </w:p>
+    <w:p>
+      <w:pPr>
+        <w:pStyle w:val="HTMLPreformatted"/>
+        <w:shd w:val="clear" w:color="auto" w:fill="FFFFFF"/>
+        <w:rPr>
+          <w:rFonts w:asciiTheme="minorHAnsi" w:hAnsiTheme="minorHAnsi"/>
+          <w:sz w:val="22"/>
+          <w:szCs w:val="22"/>
+        </w:rPr>
+      </w:pPr>
+      <w:r>
+        <w:rPr>
+          <w:rFonts w:asciiTheme="minorHAnsi" w:hAnsiTheme="minorHAnsi"/>
+          <w:sz w:val="22"/>
+          <w:szCs w:val="22"/>
+        </w:rPr>
+        <w:t xml:space="preserve">DELETE FROM Users WHERE </w:t>
+      </w:r>
+      <w:proofErr w:type="spellStart"/>
+      <w:r>
+        <w:rPr>
+          <w:rFonts w:asciiTheme="minorHAnsi" w:hAnsiTheme="minorHAnsi"/>
+          <w:sz w:val="22"/>
+          <w:szCs w:val="22"/>
+        </w:rPr>
+        <w:t>UserId</w:t>
+      </w:r>
+      <w:proofErr w:type="spellEnd"/>
+      <w:r>
+        <w:rPr>
+          <w:rFonts w:asciiTheme="minorHAnsi" w:hAnsiTheme="minorHAnsi"/>
+          <w:sz w:val="22"/>
+          <w:szCs w:val="22"/>
+        </w:rPr>
+        <w:t xml:space="preserve"> = </w:t>
+      </w:r>
+      <w:proofErr w:type="gramStart"/>
+      <w:r>
+        <w:rPr>
+          <w:rFonts w:asciiTheme="minorHAnsi" w:hAnsiTheme="minorHAnsi"/>
+          <w:sz w:val="22"/>
+          <w:szCs w:val="22"/>
+        </w:rPr>
+        <w:t>1;</w:t>
+      </w:r>
+      <w:proofErr w:type="gramEnd"/>
+      <w:r>
+        <w:rPr>
+          <w:rFonts w:asciiTheme="minorHAnsi" w:hAnsiTheme="minorHAnsi"/>
+          <w:sz w:val="22"/>
+          <w:szCs w:val="22"/>
+        </w:rPr>
+        <w:t xml:space="preserve"> </w:t>
+      </w:r>
+    </w:p>
+    <w:p>
+      <w:pPr>
+        <w:pStyle w:val="HTMLPreformatted"/>
+        <w:shd w:val="clear" w:color="auto" w:fill="FFFFFF"/>
+        <w:rPr>
+          <w:rFonts w:asciiTheme="minorHAnsi" w:hAnsiTheme="minorHAnsi"/>
+          <w:sz w:val="22"/>
+          <w:szCs w:val="22"/>
+        </w:rPr>
+      </w:pPr>
+      <w:r>
+        <w:rPr>
+          <w:rFonts w:asciiTheme="minorHAnsi" w:hAnsiTheme="minorHAnsi"/>
+          <w:sz w:val="22"/>
+          <w:szCs w:val="22"/>
+        </w:rPr>
+        <w:tab/>
+        <w:t xml:space="preserve">Without on delete cascade, this deletion operation will fail if there are related records in the Cart and Orders tables referencing the user with </w:t>
+      </w:r>
+      <w:proofErr w:type="spellStart"/>
+      <w:r>
+        <w:rPr>
+          <w:rFonts w:asciiTheme="minorHAnsi" w:hAnsiTheme="minorHAnsi"/>
+          <w:sz w:val="22"/>
+          <w:szCs w:val="22"/>
+        </w:rPr>
+        <w:t>UserId</w:t>
+      </w:r>
+      <w:proofErr w:type="spellEnd"/>
+      <w:r>
+        <w:rPr>
+          <w:rFonts w:asciiTheme="minorHAnsi" w:hAnsiTheme="minorHAnsi"/>
+          <w:sz w:val="22"/>
+          <w:szCs w:val="22"/>
+        </w:rPr>
+        <w:t xml:space="preserve"> = 1, In this case first we </w:t>
+      </w:r>
+      <w:proofErr w:type="gramStart"/>
+      <w:r>
+        <w:rPr>
+          <w:rFonts w:asciiTheme="minorHAnsi" w:hAnsiTheme="minorHAnsi"/>
+          <w:sz w:val="22"/>
+          <w:szCs w:val="22"/>
+        </w:rPr>
+        <w:t>have to</w:t>
+      </w:r>
+      <w:proofErr w:type="gramEnd"/>
+      <w:r>
+        <w:rPr>
+          <w:rFonts w:asciiTheme="minorHAnsi" w:hAnsiTheme="minorHAnsi"/>
+          <w:sz w:val="22"/>
+          <w:szCs w:val="22"/>
+        </w:rPr>
+        <w:t xml:space="preserve"> remove all record of </w:t>
+      </w:r>
+      <w:proofErr w:type="spellStart"/>
+      <w:r>
+        <w:rPr>
+          <w:rFonts w:asciiTheme="minorHAnsi" w:hAnsiTheme="minorHAnsi"/>
+          <w:sz w:val="22"/>
+          <w:szCs w:val="22"/>
+        </w:rPr>
+        <w:t>UserId</w:t>
+      </w:r>
+      <w:proofErr w:type="spellEnd"/>
+      <w:r>
+        <w:rPr>
+          <w:rFonts w:asciiTheme="minorHAnsi" w:hAnsiTheme="minorHAnsi"/>
+          <w:sz w:val="22"/>
+          <w:szCs w:val="22"/>
+        </w:rPr>
+        <w:t xml:space="preserve"> = 1 from Carts and Orders table then we can delete record from User table.</w:t>
+      </w:r>
+    </w:p>
+    <w:p>
+      <w:pPr>
+        <w:pStyle w:val="HTMLPreformatted"/>
+        <w:shd w:val="clear" w:color="auto" w:fill="FFFFFF"/>
+        <w:rPr>
+          <w:rFonts w:asciiTheme="minorHAnsi" w:hAnsiTheme="minorHAnsi"/>
+          <w:sz w:val="22"/>
+          <w:szCs w:val="22"/>
+        </w:rPr>
+      </w:pPr>
+    </w:p>
+    <w:p>
+      <w:pPr>
+        <w:pStyle w:val="HTMLPreformatted"/>
+        <w:shd w:val="clear" w:color="auto" w:fill="FFFFFF"/>
+        <w:rPr>
+          <w:rFonts w:asciiTheme="minorHAnsi" w:hAnsiTheme="minorHAnsi"/>
+          <w:sz w:val="22"/>
+          <w:szCs w:val="22"/>
+        </w:rPr>
+      </w:pPr>
+      <w:r>
+        <w:rPr>
+          <w:rFonts w:asciiTheme="minorHAnsi" w:hAnsiTheme="minorHAnsi"/>
+          <w:sz w:val="22"/>
+          <w:szCs w:val="22"/>
+        </w:rPr>
+        <w:t>------- Attempt to delete a user delete cascade -------</w:t>
+      </w:r>
+    </w:p>
+    <w:p>
+      <w:pPr>
+        <w:pStyle w:val="HTMLPreformatted"/>
+        <w:shd w:val="clear" w:color="auto" w:fill="FFFFFF"/>
+        <w:rPr>
+          <w:rFonts w:asciiTheme="minorHAnsi" w:hAnsiTheme="minorHAnsi"/>
+          <w:sz w:val="22"/>
+          <w:szCs w:val="22"/>
+        </w:rPr>
+      </w:pPr>
+      <w:r>
+        <w:rPr>
+          <w:rFonts w:asciiTheme="minorHAnsi" w:hAnsiTheme="minorHAnsi"/>
+          <w:sz w:val="22"/>
+          <w:szCs w:val="22"/>
+        </w:rPr>
+        <w:t xml:space="preserve">DELETE FROM Users WHERE </w:t>
+      </w:r>
+      <w:proofErr w:type="spellStart"/>
+      <w:r>
+        <w:rPr>
+          <w:rFonts w:asciiTheme="minorHAnsi" w:hAnsiTheme="minorHAnsi"/>
+          <w:sz w:val="22"/>
+          <w:szCs w:val="22"/>
+        </w:rPr>
+        <w:t>UserId</w:t>
+      </w:r>
+      <w:proofErr w:type="spellEnd"/>
+      <w:r>
+        <w:rPr>
+          <w:rFonts w:asciiTheme="minorHAnsi" w:hAnsiTheme="minorHAnsi"/>
+          <w:sz w:val="22"/>
+          <w:szCs w:val="22"/>
+        </w:rPr>
+        <w:t xml:space="preserve"> = </w:t>
+      </w:r>
+      <w:proofErr w:type="gramStart"/>
+      <w:r>
+        <w:rPr>
+          <w:rFonts w:asciiTheme="minorHAnsi" w:hAnsiTheme="minorHAnsi"/>
+          <w:sz w:val="22"/>
+          <w:szCs w:val="22"/>
+        </w:rPr>
+        <w:t>1;</w:t>
+      </w:r>
+      <w:proofErr w:type="gramEnd"/>
+    </w:p>
+    <w:p>
+      <w:pPr>
+        <w:pStyle w:val="HTMLPreformatted"/>
+        <w:shd w:val="clear" w:color="auto" w:fill="FFFFFF"/>
+        <w:rPr>
+          <w:rFonts w:asciiTheme="minorHAnsi" w:hAnsiTheme="minorHAnsi"/>
+          <w:sz w:val="22"/>
+          <w:szCs w:val="22"/>
+        </w:rPr>
+      </w:pPr>
+      <w:r>
+        <w:rPr>
+          <w:rFonts w:asciiTheme="minorHAnsi" w:hAnsiTheme="minorHAnsi"/>
+          <w:sz w:val="22"/>
+          <w:szCs w:val="22"/>
+        </w:rPr>
+        <w:tab/>
+        <w:t xml:space="preserve">With on delete cascade, this deletion operation will automatically delete related records in the Carts and Orders tables that reference the user with </w:t>
+      </w:r>
+      <w:proofErr w:type="spellStart"/>
+      <w:r>
+        <w:rPr>
+          <w:rFonts w:asciiTheme="minorHAnsi" w:hAnsiTheme="minorHAnsi"/>
+          <w:sz w:val="22"/>
+          <w:szCs w:val="22"/>
+        </w:rPr>
+        <w:t>UserId</w:t>
+      </w:r>
+      <w:proofErr w:type="spellEnd"/>
+      <w:r>
+        <w:rPr>
+          <w:rFonts w:asciiTheme="minorHAnsi" w:hAnsiTheme="minorHAnsi"/>
+          <w:sz w:val="22"/>
+          <w:szCs w:val="22"/>
+        </w:rPr>
+        <w:t xml:space="preserve"> = 1. </w:t>
+      </w:r>
+    </w:p>
+    <w:p>
+      <w:pPr>
+        <w:pStyle w:val="HTMLPreformatted"/>
+        <w:shd w:val="clear" w:color="auto" w:fill="FFFFFF"/>
+        <w:rPr>
+          <w:rFonts w:asciiTheme="minorHAnsi" w:hAnsiTheme="minorHAnsi"/>
+          <w:sz w:val="22"/>
+          <w:szCs w:val="22"/>
+        </w:rPr>
+      </w:pPr>
+    </w:p>
+    <w:p>
+      <w:pPr>
+        <w:pStyle w:val="HTMLPreformatted"/>
+        <w:shd w:val="clear" w:color="auto" w:fill="FFFFFF"/>
+        <w:rPr>
+          <w:rFonts w:asciiTheme="minorHAnsi" w:hAnsiTheme="minorHAnsi"/>
+          <w:sz w:val="22"/>
+          <w:szCs w:val="22"/>
+        </w:rPr>
+      </w:pPr>
+    </w:p>
+    <w:p>
+      <w:pPr>
+        <w:pStyle w:val="HTMLPreformatted"/>
+        <w:shd w:val="clear" w:color="auto" w:fill="FFFFFF"/>
+        <w:rPr>
+          <w:rFonts w:asciiTheme="minorHAnsi" w:hAnsiTheme="minorHAnsi"/>
+          <w:sz w:val="22"/>
+          <w:szCs w:val="22"/>
+        </w:rPr>
+      </w:pPr>
+    </w:p>
+    <w:p>
+      <w:pPr>
+        <w:pStyle w:val="HTMLPreformatted"/>
+        <w:shd w:val="clear" w:color="auto" w:fill="FFFFFF"/>
+        <w:rPr>
+          <w:rFonts w:asciiTheme="minorHAnsi" w:hAnsiTheme="minorHAnsi"/>
+          <w:sz w:val="22"/>
+          <w:szCs w:val="22"/>
+        </w:rPr>
+      </w:pPr>
+      <w:r>
+        <w:rPr>
+          <w:rFonts w:asciiTheme="minorHAnsi" w:hAnsiTheme="minorHAnsi"/>
+          <w:sz w:val="22"/>
+          <w:szCs w:val="22"/>
+        </w:rPr>
+        <w:t xml:space="preserve">3.  Write the select queries on the above tables for the following </w:t>
+      </w:r>
+      <w:proofErr w:type="gramStart"/>
+      <w:r>
+        <w:rPr>
+          <w:rFonts w:asciiTheme="minorHAnsi" w:hAnsiTheme="minorHAnsi"/>
+          <w:sz w:val="22"/>
+          <w:szCs w:val="22"/>
+        </w:rPr>
+        <w:t>requirements :</w:t>
+      </w:r>
+      <w:proofErr w:type="gramEnd"/>
+      <w:r>
+        <w:rPr>
+          <w:rFonts w:asciiTheme="minorHAnsi" w:hAnsiTheme="minorHAnsi"/>
+          <w:sz w:val="22"/>
+          <w:szCs w:val="22"/>
+        </w:rPr>
+        <w:t xml:space="preserve"> </w:t>
+      </w:r>
+    </w:p>
+    <w:p>
+      <w:pPr>
+        <w:pStyle w:val="HTMLPreformatted"/>
+        <w:shd w:val="clear" w:color="auto" w:fill="FFFFFF"/>
+        <w:rPr>
+          <w:rFonts w:asciiTheme="minorHAnsi" w:hAnsiTheme="minorHAnsi"/>
+          <w:sz w:val="22"/>
+          <w:szCs w:val="22"/>
+        </w:rPr>
+      </w:pPr>
+    </w:p>
+    <w:p>
+      <w:pPr>
+        <w:pStyle w:val="HTMLPreformatted"/>
+        <w:shd w:val="clear" w:color="auto" w:fill="FFFFFF"/>
+        <w:rPr>
+          <w:rFonts w:asciiTheme="minorHAnsi" w:hAnsiTheme="minorHAnsi"/>
+          <w:sz w:val="22"/>
+          <w:szCs w:val="22"/>
+        </w:rPr>
+      </w:pPr>
+      <w:proofErr w:type="spellStart"/>
+      <w:r>
+        <w:rPr>
+          <w:rFonts w:asciiTheme="minorHAnsi" w:hAnsiTheme="minorHAnsi"/>
+          <w:sz w:val="22"/>
+          <w:szCs w:val="22"/>
+        </w:rPr>
+        <w:t>i</w:t>
+      </w:r>
+      <w:proofErr w:type="spellEnd"/>
+      <w:r>
+        <w:rPr>
+          <w:rFonts w:asciiTheme="minorHAnsi" w:hAnsiTheme="minorHAnsi"/>
+          <w:sz w:val="22"/>
+          <w:szCs w:val="22"/>
+        </w:rPr>
+        <w:t xml:space="preserve">. On Product </w:t>
+      </w:r>
+      <w:proofErr w:type="gramStart"/>
+      <w:r>
+        <w:rPr>
+          <w:rFonts w:asciiTheme="minorHAnsi" w:hAnsiTheme="minorHAnsi"/>
+          <w:sz w:val="22"/>
+          <w:szCs w:val="22"/>
+        </w:rPr>
+        <w:t>Table :</w:t>
+      </w:r>
+      <w:proofErr w:type="gramEnd"/>
+    </w:p>
+    <w:p>
+      <w:pPr>
+        <w:pStyle w:val="HTMLPreformatted"/>
+        <w:shd w:val="clear" w:color="auto" w:fill="FFFFFF"/>
+        <w:rPr>
+          <w:rFonts w:asciiTheme="minorHAnsi" w:hAnsiTheme="minorHAnsi"/>
+          <w:sz w:val="22"/>
+          <w:szCs w:val="22"/>
+        </w:rPr>
+      </w:pPr>
+    </w:p>
+    <w:p>
+      <w:pPr>
+        <w:pStyle w:val="HTMLPreformatted"/>
+        <w:shd w:val="clear" w:color="auto" w:fill="FFFFFF"/>
+        <w:rPr>
+          <w:rFonts w:asciiTheme="minorHAnsi" w:hAnsiTheme="minorHAnsi"/>
+          <w:sz w:val="22"/>
+          <w:szCs w:val="22"/>
+        </w:rPr>
+      </w:pPr>
+      <w:r>
+        <w:rPr>
+          <w:rFonts w:asciiTheme="minorHAnsi" w:hAnsiTheme="minorHAnsi"/>
+          <w:sz w:val="22"/>
+          <w:szCs w:val="22"/>
+        </w:rPr>
+        <w:t xml:space="preserve">a. Display all </w:t>
+      </w:r>
+      <w:proofErr w:type="gramStart"/>
+      <w:r>
+        <w:rPr>
+          <w:rFonts w:asciiTheme="minorHAnsi" w:hAnsiTheme="minorHAnsi"/>
+          <w:sz w:val="22"/>
+          <w:szCs w:val="22"/>
+        </w:rPr>
+        <w:t>Products :</w:t>
+      </w:r>
+      <w:proofErr w:type="gramEnd"/>
+    </w:p>
+    <w:p>
+      <w:pPr>
+        <w:pStyle w:val="HTMLPreformatted"/>
+        <w:shd w:val="clear" w:color="auto" w:fill="FFFFFF"/>
+        <w:rPr>
+          <w:rFonts w:asciiTheme="minorHAnsi" w:hAnsiTheme="minorHAnsi"/>
+          <w:sz w:val="22"/>
+          <w:szCs w:val="22"/>
+        </w:rPr>
+      </w:pPr>
+      <w:r>
+        <w:rPr>
+          <w:rFonts w:asciiTheme="minorHAnsi" w:hAnsiTheme="minorHAnsi"/>
+          <w:sz w:val="22"/>
+          <w:szCs w:val="22"/>
+        </w:rPr>
+        <w:t xml:space="preserve">SELECT * FROM </w:t>
+      </w:r>
+      <w:proofErr w:type="gramStart"/>
+      <w:r>
+        <w:rPr>
+          <w:rFonts w:asciiTheme="minorHAnsi" w:hAnsiTheme="minorHAnsi"/>
+          <w:sz w:val="22"/>
+          <w:szCs w:val="22"/>
+        </w:rPr>
+        <w:t>Products;</w:t>
+      </w:r>
+      <w:proofErr w:type="gramEnd"/>
+    </w:p>
+    <w:p>
+      <w:pPr>
+        <w:pStyle w:val="HTMLPreformatted"/>
+        <w:shd w:val="clear" w:color="auto" w:fill="FFFFFF"/>
+        <w:rPr>
+          <w:rFonts w:asciiTheme="minorHAnsi" w:hAnsiTheme="minorHAnsi"/>
+          <w:sz w:val="22"/>
+          <w:szCs w:val="22"/>
+        </w:rPr>
+      </w:pPr>
+    </w:p>
+    <w:p>
+      <w:pPr>
+        <w:pStyle w:val="HTMLPreformatted"/>
+        <w:shd w:val="clear" w:color="auto" w:fill="FFFFFF"/>
+        <w:rPr>
+          <w:rFonts w:asciiTheme="minorHAnsi" w:hAnsiTheme="minorHAnsi"/>
+          <w:sz w:val="22"/>
+          <w:szCs w:val="22"/>
+        </w:rPr>
+      </w:pPr>
+      <w:r>
+        <w:rPr>
+          <w:rFonts w:asciiTheme="minorHAnsi" w:hAnsiTheme="minorHAnsi"/>
+          <w:sz w:val="22"/>
+          <w:szCs w:val="22"/>
+        </w:rPr>
+        <w:t xml:space="preserve">b. Display Products belongs to particular </w:t>
+      </w:r>
+      <w:proofErr w:type="gramStart"/>
+      <w:r>
+        <w:rPr>
+          <w:rFonts w:asciiTheme="minorHAnsi" w:hAnsiTheme="minorHAnsi"/>
+          <w:sz w:val="22"/>
+          <w:szCs w:val="22"/>
+        </w:rPr>
+        <w:t>Category :</w:t>
+      </w:r>
+      <w:proofErr w:type="gramEnd"/>
+    </w:p>
+    <w:p>
+      <w:pPr>
+        <w:pStyle w:val="HTMLPreformatted"/>
+        <w:shd w:val="clear" w:color="auto" w:fill="FFFFFF"/>
+        <w:rPr>
+          <w:rFonts w:asciiTheme="minorHAnsi" w:hAnsiTheme="minorHAnsi"/>
+          <w:sz w:val="22"/>
+          <w:szCs w:val="22"/>
+        </w:rPr>
+      </w:pPr>
+      <w:r>
+        <w:rPr>
+          <w:rFonts w:asciiTheme="minorHAnsi" w:hAnsiTheme="minorHAnsi"/>
+          <w:sz w:val="22"/>
+          <w:szCs w:val="22"/>
+        </w:rPr>
+        <w:t>SELECT * FROM Products WHERE Category = 'phone</w:t>
+      </w:r>
+      <w:proofErr w:type="gramStart"/>
+      <w:r>
+        <w:rPr>
+          <w:rFonts w:asciiTheme="minorHAnsi" w:hAnsiTheme="minorHAnsi"/>
+          <w:sz w:val="22"/>
+          <w:szCs w:val="22"/>
+        </w:rPr>
+        <w:t>';</w:t>
+      </w:r>
+      <w:proofErr w:type="gramEnd"/>
+    </w:p>
+    <w:p>
+      <w:pPr>
+        <w:pStyle w:val="HTMLPreformatted"/>
+        <w:shd w:val="clear" w:color="auto" w:fill="FFFFFF"/>
+        <w:rPr>
+          <w:rFonts w:asciiTheme="minorHAnsi" w:hAnsiTheme="minorHAnsi"/>
+          <w:sz w:val="22"/>
+          <w:szCs w:val="22"/>
+        </w:rPr>
+      </w:pPr>
+    </w:p>
+    <w:p>
+      <w:pPr>
+        <w:pStyle w:val="HTMLPreformatted"/>
+        <w:shd w:val="clear" w:color="auto" w:fill="FFFFFF"/>
+        <w:rPr>
+          <w:rFonts w:asciiTheme="minorHAnsi" w:hAnsiTheme="minorHAnsi"/>
+          <w:sz w:val="22"/>
+          <w:szCs w:val="22"/>
+        </w:rPr>
+      </w:pPr>
+      <w:r>
+        <w:rPr>
+          <w:rFonts w:asciiTheme="minorHAnsi" w:hAnsiTheme="minorHAnsi"/>
+          <w:sz w:val="22"/>
+          <w:szCs w:val="22"/>
+        </w:rPr>
+        <w:t>c. Display out of stock products (means quantity is zero</w:t>
+      </w:r>
+      <w:proofErr w:type="gramStart"/>
+      <w:r>
+        <w:rPr>
+          <w:rFonts w:asciiTheme="minorHAnsi" w:hAnsiTheme="minorHAnsi"/>
+          <w:sz w:val="22"/>
+          <w:szCs w:val="22"/>
+        </w:rPr>
+        <w:t>) :</w:t>
+      </w:r>
+      <w:proofErr w:type="gramEnd"/>
+    </w:p>
+    <w:p>
+      <w:pPr>
+        <w:pStyle w:val="HTMLPreformatted"/>
+        <w:shd w:val="clear" w:color="auto" w:fill="FFFFFF"/>
+        <w:rPr>
+          <w:rFonts w:asciiTheme="minorHAnsi" w:hAnsiTheme="minorHAnsi"/>
+          <w:sz w:val="22"/>
+          <w:szCs w:val="22"/>
+        </w:rPr>
+      </w:pPr>
+      <w:r>
+        <w:rPr>
+          <w:rFonts w:asciiTheme="minorHAnsi" w:hAnsiTheme="minorHAnsi"/>
+          <w:sz w:val="22"/>
+          <w:szCs w:val="22"/>
+        </w:rPr>
+        <w:t xml:space="preserve">SELECT * FROM Products WHERE </w:t>
+      </w:r>
+      <w:proofErr w:type="spellStart"/>
+      <w:r>
+        <w:rPr>
+          <w:rFonts w:asciiTheme="minorHAnsi" w:hAnsiTheme="minorHAnsi"/>
+          <w:sz w:val="22"/>
+          <w:szCs w:val="22"/>
+        </w:rPr>
+        <w:t>QuantityInStock</w:t>
+      </w:r>
+      <w:proofErr w:type="spellEnd"/>
+      <w:r>
+        <w:rPr>
+          <w:rFonts w:asciiTheme="minorHAnsi" w:hAnsiTheme="minorHAnsi"/>
+          <w:sz w:val="22"/>
+          <w:szCs w:val="22"/>
+        </w:rPr>
+        <w:t xml:space="preserve"> = </w:t>
+      </w:r>
+      <w:proofErr w:type="gramStart"/>
+      <w:r>
+        <w:rPr>
+          <w:rFonts w:asciiTheme="minorHAnsi" w:hAnsiTheme="minorHAnsi"/>
+          <w:sz w:val="22"/>
+          <w:szCs w:val="22"/>
+        </w:rPr>
+        <w:t>0;</w:t>
+      </w:r>
+      <w:proofErr w:type="gramEnd"/>
+    </w:p>
+    <w:p>
+      <w:pPr>
+        <w:pStyle w:val="HTMLPreformatted"/>
+        <w:shd w:val="clear" w:color="auto" w:fill="FFFFFF"/>
+        <w:rPr>
+          <w:rFonts w:asciiTheme="minorHAnsi" w:hAnsiTheme="minorHAnsi"/>
+          <w:sz w:val="22"/>
+          <w:szCs w:val="22"/>
+        </w:rPr>
+      </w:pPr>
+    </w:p>
+    <w:p>
+      <w:pPr>
+        <w:pStyle w:val="HTMLPreformatted"/>
+        <w:shd w:val="clear" w:color="auto" w:fill="FFFFFF"/>
+        <w:rPr>
+          <w:rFonts w:asciiTheme="minorHAnsi" w:hAnsiTheme="minorHAnsi"/>
+          <w:sz w:val="22"/>
+          <w:szCs w:val="22"/>
+        </w:rPr>
+      </w:pPr>
+      <w:r>
+        <w:rPr>
+          <w:rFonts w:asciiTheme="minorHAnsi" w:hAnsiTheme="minorHAnsi"/>
+          <w:sz w:val="22"/>
+          <w:szCs w:val="22"/>
+        </w:rPr>
+        <w:lastRenderedPageBreak/>
+        <w:t xml:space="preserve">d. Display the products which price between 1000 to </w:t>
+      </w:r>
+      <w:proofErr w:type="gramStart"/>
+      <w:r>
+        <w:rPr>
+          <w:rFonts w:asciiTheme="minorHAnsi" w:hAnsiTheme="minorHAnsi"/>
+          <w:sz w:val="22"/>
+          <w:szCs w:val="22"/>
+        </w:rPr>
+        <w:t>10000 :</w:t>
+      </w:r>
+      <w:proofErr w:type="gramEnd"/>
+    </w:p>
+    <w:p>
+      <w:pPr>
+        <w:pStyle w:val="HTMLPreformatted"/>
+        <w:shd w:val="clear" w:color="auto" w:fill="FFFFFF"/>
+        <w:rPr>
+          <w:rFonts w:asciiTheme="minorHAnsi" w:hAnsiTheme="minorHAnsi"/>
+          <w:sz w:val="22"/>
+          <w:szCs w:val="22"/>
+        </w:rPr>
+      </w:pPr>
+      <w:r>
+        <w:rPr>
+          <w:rFonts w:asciiTheme="minorHAnsi" w:hAnsiTheme="minorHAnsi"/>
+          <w:sz w:val="22"/>
+          <w:szCs w:val="22"/>
+        </w:rPr>
+        <w:t xml:space="preserve">SELECT * FROM Products WHERE </w:t>
+      </w:r>
+      <w:proofErr w:type="spellStart"/>
+      <w:r>
+        <w:rPr>
+          <w:rFonts w:asciiTheme="minorHAnsi" w:hAnsiTheme="minorHAnsi"/>
+          <w:sz w:val="22"/>
+          <w:szCs w:val="22"/>
+        </w:rPr>
+        <w:t>UnitPrice</w:t>
+      </w:r>
+      <w:proofErr w:type="spellEnd"/>
+      <w:r>
+        <w:rPr>
+          <w:rFonts w:asciiTheme="minorHAnsi" w:hAnsiTheme="minorHAnsi"/>
+          <w:sz w:val="22"/>
+          <w:szCs w:val="22"/>
+        </w:rPr>
+        <w:t xml:space="preserve"> BETWEEN 1000 AND </w:t>
+      </w:r>
+      <w:proofErr w:type="gramStart"/>
+      <w:r>
+        <w:rPr>
+          <w:rFonts w:asciiTheme="minorHAnsi" w:hAnsiTheme="minorHAnsi"/>
+          <w:sz w:val="22"/>
+          <w:szCs w:val="22"/>
+        </w:rPr>
+        <w:t>10000;</w:t>
+      </w:r>
+      <w:proofErr w:type="gramEnd"/>
+    </w:p>
+    <w:p>
+      <w:pPr>
+        <w:pStyle w:val="HTMLPreformatted"/>
+        <w:shd w:val="clear" w:color="auto" w:fill="FFFFFF"/>
+        <w:rPr>
+          <w:rFonts w:asciiTheme="minorHAnsi" w:hAnsiTheme="minorHAnsi"/>
+          <w:sz w:val="22"/>
+          <w:szCs w:val="22"/>
+        </w:rPr>
+      </w:pPr>
+    </w:p>
+    <w:p>
+      <w:pPr>
+        <w:pStyle w:val="HTMLPreformatted"/>
+        <w:shd w:val="clear" w:color="auto" w:fill="FFFFFF"/>
+        <w:rPr>
+          <w:rFonts w:asciiTheme="minorHAnsi" w:hAnsiTheme="minorHAnsi"/>
+          <w:sz w:val="22"/>
+          <w:szCs w:val="22"/>
+        </w:rPr>
+      </w:pPr>
+      <w:r>
+        <w:rPr>
+          <w:rFonts w:asciiTheme="minorHAnsi" w:hAnsiTheme="minorHAnsi"/>
+          <w:sz w:val="22"/>
+          <w:szCs w:val="22"/>
+        </w:rPr>
+        <w:t xml:space="preserve">e. Display the product details based on the </w:t>
+      </w:r>
+      <w:proofErr w:type="spellStart"/>
+      <w:proofErr w:type="gramStart"/>
+      <w:r>
+        <w:rPr>
+          <w:rFonts w:asciiTheme="minorHAnsi" w:hAnsiTheme="minorHAnsi"/>
+          <w:sz w:val="22"/>
+          <w:szCs w:val="22"/>
+        </w:rPr>
+        <w:t>ProductId</w:t>
+      </w:r>
+      <w:proofErr w:type="spellEnd"/>
+      <w:r>
+        <w:rPr>
+          <w:rFonts w:asciiTheme="minorHAnsi" w:hAnsiTheme="minorHAnsi"/>
+          <w:sz w:val="22"/>
+          <w:szCs w:val="22"/>
+        </w:rPr>
+        <w:t xml:space="preserve"> :</w:t>
+      </w:r>
+      <w:proofErr w:type="gramEnd"/>
+    </w:p>
+    <w:p>
+      <w:pPr>
+        <w:pStyle w:val="HTMLPreformatted"/>
+        <w:shd w:val="clear" w:color="auto" w:fill="FFFFFF"/>
+        <w:rPr>
+          <w:rFonts w:asciiTheme="minorHAnsi" w:hAnsiTheme="minorHAnsi"/>
+          <w:sz w:val="22"/>
+          <w:szCs w:val="22"/>
+        </w:rPr>
+      </w:pPr>
+      <w:r>
+        <w:rPr>
+          <w:rFonts w:asciiTheme="minorHAnsi" w:hAnsiTheme="minorHAnsi"/>
+          <w:sz w:val="22"/>
+          <w:szCs w:val="22"/>
+        </w:rPr>
+        <w:t xml:space="preserve">SELECT * FROM Products WHERE </w:t>
+      </w:r>
+      <w:proofErr w:type="spellStart"/>
+      <w:r>
+        <w:rPr>
+          <w:rFonts w:asciiTheme="minorHAnsi" w:hAnsiTheme="minorHAnsi"/>
+          <w:sz w:val="22"/>
+          <w:szCs w:val="22"/>
+        </w:rPr>
+        <w:t>ProductId</w:t>
+      </w:r>
+      <w:proofErr w:type="spellEnd"/>
+      <w:r>
+        <w:rPr>
+          <w:rFonts w:asciiTheme="minorHAnsi" w:hAnsiTheme="minorHAnsi"/>
+          <w:sz w:val="22"/>
+          <w:szCs w:val="22"/>
+        </w:rPr>
+        <w:t xml:space="preserve"> = </w:t>
+      </w:r>
+      <w:proofErr w:type="gramStart"/>
+      <w:r>
+        <w:rPr>
+          <w:rFonts w:asciiTheme="minorHAnsi" w:hAnsiTheme="minorHAnsi"/>
+          <w:sz w:val="22"/>
+          <w:szCs w:val="22"/>
+        </w:rPr>
+        <w:t>3;</w:t>
+      </w:r>
+      <w:proofErr w:type="gramEnd"/>
+    </w:p>
+    <w:p>
+      <w:pPr>
+        <w:pStyle w:val="HTMLPreformatted"/>
+        <w:shd w:val="clear" w:color="auto" w:fill="FFFFFF"/>
+        <w:rPr>
+          <w:rFonts w:asciiTheme="minorHAnsi" w:hAnsiTheme="minorHAnsi"/>
+          <w:sz w:val="22"/>
+          <w:szCs w:val="22"/>
+        </w:rPr>
+      </w:pPr>
+    </w:p>
+    <w:p>
+      <w:pPr>
+        <w:pStyle w:val="HTMLPreformatted"/>
+        <w:shd w:val="clear" w:color="auto" w:fill="FFFFFF"/>
+        <w:rPr>
+          <w:rFonts w:asciiTheme="minorHAnsi" w:hAnsiTheme="minorHAnsi"/>
+          <w:sz w:val="22"/>
+          <w:szCs w:val="22"/>
+        </w:rPr>
+      </w:pPr>
+      <w:r>
+        <w:rPr>
+          <w:rFonts w:asciiTheme="minorHAnsi" w:hAnsiTheme="minorHAnsi"/>
+          <w:sz w:val="22"/>
+          <w:szCs w:val="22"/>
+        </w:rPr>
+        <w:t xml:space="preserve">ii. On Cart </w:t>
+      </w:r>
+      <w:proofErr w:type="gramStart"/>
+      <w:r>
+        <w:rPr>
+          <w:rFonts w:asciiTheme="minorHAnsi" w:hAnsiTheme="minorHAnsi"/>
+          <w:sz w:val="22"/>
+          <w:szCs w:val="22"/>
+        </w:rPr>
+        <w:t>Table :</w:t>
+      </w:r>
+      <w:proofErr w:type="gramEnd"/>
+    </w:p>
+    <w:p>
+      <w:pPr>
+        <w:pStyle w:val="HTMLPreformatted"/>
+        <w:shd w:val="clear" w:color="auto" w:fill="FFFFFF"/>
+        <w:rPr>
+          <w:rFonts w:asciiTheme="minorHAnsi" w:hAnsiTheme="minorHAnsi"/>
+          <w:sz w:val="22"/>
+          <w:szCs w:val="22"/>
+        </w:rPr>
+      </w:pPr>
+    </w:p>
+    <w:p>
+      <w:pPr>
+        <w:pStyle w:val="HTMLPreformatted"/>
+        <w:shd w:val="clear" w:color="auto" w:fill="FFFFFF"/>
+        <w:rPr>
+          <w:rFonts w:asciiTheme="minorHAnsi" w:hAnsiTheme="minorHAnsi"/>
+          <w:sz w:val="22"/>
+          <w:szCs w:val="22"/>
+        </w:rPr>
+      </w:pPr>
+      <w:r>
+        <w:rPr>
+          <w:rFonts w:asciiTheme="minorHAnsi" w:hAnsiTheme="minorHAnsi"/>
+          <w:sz w:val="22"/>
+          <w:szCs w:val="22"/>
+        </w:rPr>
+        <w:t xml:space="preserve">a. Display data based on the given </w:t>
+      </w:r>
+      <w:proofErr w:type="spellStart"/>
+      <w:proofErr w:type="gramStart"/>
+      <w:r>
+        <w:rPr>
+          <w:rFonts w:asciiTheme="minorHAnsi" w:hAnsiTheme="minorHAnsi"/>
+          <w:sz w:val="22"/>
+          <w:szCs w:val="22"/>
+        </w:rPr>
+        <w:t>CartId</w:t>
+      </w:r>
+      <w:proofErr w:type="spellEnd"/>
+      <w:r>
+        <w:rPr>
+          <w:rFonts w:asciiTheme="minorHAnsi" w:hAnsiTheme="minorHAnsi"/>
+          <w:sz w:val="22"/>
+          <w:szCs w:val="22"/>
+        </w:rPr>
+        <w:t xml:space="preserve"> :</w:t>
+      </w:r>
+      <w:proofErr w:type="gramEnd"/>
+    </w:p>
+    <w:p>
+      <w:pPr>
+        <w:pStyle w:val="HTMLPreformatted"/>
+        <w:shd w:val="clear" w:color="auto" w:fill="FFFFFF"/>
+        <w:rPr>
+          <w:rFonts w:asciiTheme="minorHAnsi" w:hAnsiTheme="minorHAnsi"/>
+          <w:sz w:val="22"/>
+          <w:szCs w:val="22"/>
+        </w:rPr>
+      </w:pPr>
+      <w:r>
+        <w:rPr>
+          <w:rFonts w:asciiTheme="minorHAnsi" w:hAnsiTheme="minorHAnsi"/>
+          <w:sz w:val="22"/>
+          <w:szCs w:val="22"/>
+        </w:rPr>
+        <w:t xml:space="preserve">SELECT * FROM Cart WHERE </w:t>
+      </w:r>
+      <w:proofErr w:type="spellStart"/>
+      <w:r>
+        <w:rPr>
+          <w:rFonts w:asciiTheme="minorHAnsi" w:hAnsiTheme="minorHAnsi"/>
+          <w:sz w:val="22"/>
+          <w:szCs w:val="22"/>
+        </w:rPr>
+        <w:t>CartId</w:t>
+      </w:r>
+      <w:proofErr w:type="spellEnd"/>
+      <w:r>
+        <w:rPr>
+          <w:rFonts w:asciiTheme="minorHAnsi" w:hAnsiTheme="minorHAnsi"/>
+          <w:sz w:val="22"/>
+          <w:szCs w:val="22"/>
+        </w:rPr>
+        <w:t xml:space="preserve"> = </w:t>
+      </w:r>
+      <w:proofErr w:type="gramStart"/>
+      <w:r>
+        <w:rPr>
+          <w:rFonts w:asciiTheme="minorHAnsi" w:hAnsiTheme="minorHAnsi"/>
+          <w:sz w:val="22"/>
+          <w:szCs w:val="22"/>
+        </w:rPr>
+        <w:t>2;</w:t>
+      </w:r>
+      <w:proofErr w:type="gramEnd"/>
+    </w:p>
+    <w:p>
+      <w:pPr>
+        <w:pStyle w:val="HTMLPreformatted"/>
+        <w:shd w:val="clear" w:color="auto" w:fill="FFFFFF"/>
+        <w:rPr>
+          <w:rFonts w:asciiTheme="minorHAnsi" w:hAnsiTheme="minorHAnsi"/>
+          <w:sz w:val="22"/>
+          <w:szCs w:val="22"/>
+        </w:rPr>
+      </w:pPr>
+    </w:p>
+    <w:p>
+      <w:pPr>
+        <w:pStyle w:val="HTMLPreformatted"/>
+        <w:shd w:val="clear" w:color="auto" w:fill="FFFFFF"/>
+        <w:rPr>
+          <w:rFonts w:asciiTheme="minorHAnsi" w:hAnsiTheme="minorHAnsi"/>
+          <w:sz w:val="22"/>
+          <w:szCs w:val="22"/>
+        </w:rPr>
+      </w:pPr>
+      <w:r>
+        <w:rPr>
+          <w:rFonts w:asciiTheme="minorHAnsi" w:hAnsiTheme="minorHAnsi"/>
+          <w:sz w:val="22"/>
+          <w:szCs w:val="22"/>
+        </w:rPr>
+        <w:t xml:space="preserve">b. Check is there any products added in Cart based on the </w:t>
+      </w:r>
+      <w:proofErr w:type="spellStart"/>
+      <w:proofErr w:type="gramStart"/>
+      <w:r>
+        <w:rPr>
+          <w:rFonts w:asciiTheme="minorHAnsi" w:hAnsiTheme="minorHAnsi"/>
+          <w:sz w:val="22"/>
+          <w:szCs w:val="22"/>
+        </w:rPr>
+        <w:t>ProductId</w:t>
+      </w:r>
+      <w:proofErr w:type="spellEnd"/>
+      <w:r>
+        <w:rPr>
+          <w:rFonts w:asciiTheme="minorHAnsi" w:hAnsiTheme="minorHAnsi"/>
+          <w:sz w:val="22"/>
+          <w:szCs w:val="22"/>
+        </w:rPr>
+        <w:t xml:space="preserve"> :</w:t>
+      </w:r>
+      <w:proofErr w:type="gramEnd"/>
+    </w:p>
+    <w:p>
+      <w:pPr>
+        <w:pStyle w:val="HTMLPreformatted"/>
+        <w:shd w:val="clear" w:color="auto" w:fill="FFFFFF"/>
+        <w:rPr>
+          <w:rFonts w:asciiTheme="minorHAnsi" w:hAnsiTheme="minorHAnsi"/>
+          <w:sz w:val="22"/>
+          <w:szCs w:val="22"/>
+        </w:rPr>
+      </w:pPr>
+      <w:r>
+        <w:rPr>
+          <w:rFonts w:asciiTheme="minorHAnsi" w:hAnsiTheme="minorHAnsi"/>
+          <w:sz w:val="22"/>
+          <w:szCs w:val="22"/>
+        </w:rPr>
+        <w:t xml:space="preserve">SELECT * FROM Cart WHERE </w:t>
+      </w:r>
+      <w:proofErr w:type="spellStart"/>
+      <w:r>
+        <w:rPr>
+          <w:rFonts w:asciiTheme="minorHAnsi" w:hAnsiTheme="minorHAnsi"/>
+          <w:sz w:val="22"/>
+          <w:szCs w:val="22"/>
+        </w:rPr>
+        <w:t>ProductId</w:t>
+      </w:r>
+      <w:proofErr w:type="spellEnd"/>
+      <w:r>
+        <w:rPr>
+          <w:rFonts w:asciiTheme="minorHAnsi" w:hAnsiTheme="minorHAnsi"/>
+          <w:sz w:val="22"/>
+          <w:szCs w:val="22"/>
+        </w:rPr>
+        <w:t xml:space="preserve"> = </w:t>
+      </w:r>
+      <w:proofErr w:type="gramStart"/>
+      <w:r>
+        <w:rPr>
+          <w:rFonts w:asciiTheme="minorHAnsi" w:hAnsiTheme="minorHAnsi"/>
+          <w:sz w:val="22"/>
+          <w:szCs w:val="22"/>
+        </w:rPr>
+        <w:t>4;</w:t>
+      </w:r>
+      <w:proofErr w:type="gramEnd"/>
+    </w:p>
+    <w:p>
+      <w:pPr>
+        <w:pStyle w:val="HTMLPreformatted"/>
+        <w:shd w:val="clear" w:color="auto" w:fill="FFFFFF"/>
+        <w:rPr>
+          <w:rFonts w:asciiTheme="minorHAnsi" w:hAnsiTheme="minorHAnsi"/>
+          <w:sz w:val="22"/>
+          <w:szCs w:val="22"/>
+        </w:rPr>
+      </w:pPr>
+    </w:p>
+    <w:p>
+      <w:pPr>
+        <w:pStyle w:val="HTMLPreformatted"/>
+        <w:shd w:val="clear" w:color="auto" w:fill="FFFFFF"/>
+        <w:rPr>
+          <w:rFonts w:asciiTheme="minorHAnsi" w:hAnsiTheme="minorHAnsi"/>
+          <w:sz w:val="22"/>
+          <w:szCs w:val="22"/>
+        </w:rPr>
+      </w:pPr>
+      <w:r>
+        <w:rPr>
+          <w:rFonts w:asciiTheme="minorHAnsi" w:hAnsiTheme="minorHAnsi"/>
+          <w:sz w:val="22"/>
+          <w:szCs w:val="22"/>
+        </w:rPr>
+        <w:t xml:space="preserve">iii. On Orders </w:t>
+      </w:r>
+      <w:proofErr w:type="gramStart"/>
+      <w:r>
+        <w:rPr>
+          <w:rFonts w:asciiTheme="minorHAnsi" w:hAnsiTheme="minorHAnsi"/>
+          <w:sz w:val="22"/>
+          <w:szCs w:val="22"/>
+        </w:rPr>
+        <w:t>table :</w:t>
+      </w:r>
+      <w:proofErr w:type="gramEnd"/>
+    </w:p>
+    <w:p>
+      <w:pPr>
+        <w:pStyle w:val="HTMLPreformatted"/>
+        <w:shd w:val="clear" w:color="auto" w:fill="FFFFFF"/>
+        <w:rPr>
+          <w:rFonts w:asciiTheme="minorHAnsi" w:hAnsiTheme="minorHAnsi"/>
+          <w:sz w:val="22"/>
+          <w:szCs w:val="22"/>
+        </w:rPr>
+      </w:pPr>
+    </w:p>
+    <w:p>
+      <w:pPr>
+        <w:pStyle w:val="HTMLPreformatted"/>
+        <w:shd w:val="clear" w:color="auto" w:fill="FFFFFF"/>
+        <w:rPr>
+          <w:rFonts w:asciiTheme="minorHAnsi" w:hAnsiTheme="minorHAnsi"/>
+          <w:sz w:val="22"/>
+          <w:szCs w:val="22"/>
+        </w:rPr>
+      </w:pPr>
+      <w:r>
+        <w:rPr>
+          <w:rFonts w:asciiTheme="minorHAnsi" w:hAnsiTheme="minorHAnsi"/>
+          <w:sz w:val="22"/>
+          <w:szCs w:val="22"/>
+        </w:rPr>
+        <w:t xml:space="preserve">a. Display </w:t>
+      </w:r>
+      <w:proofErr w:type="spellStart"/>
+      <w:r>
+        <w:rPr>
+          <w:rFonts w:asciiTheme="minorHAnsi" w:hAnsiTheme="minorHAnsi"/>
+          <w:sz w:val="22"/>
+          <w:szCs w:val="22"/>
+        </w:rPr>
+        <w:t>OrderDetails</w:t>
+      </w:r>
+      <w:proofErr w:type="spellEnd"/>
+      <w:r>
+        <w:rPr>
+          <w:rFonts w:asciiTheme="minorHAnsi" w:hAnsiTheme="minorHAnsi"/>
+          <w:sz w:val="22"/>
+          <w:szCs w:val="22"/>
+        </w:rPr>
+        <w:t xml:space="preserve"> based on </w:t>
+      </w:r>
+      <w:proofErr w:type="spellStart"/>
+      <w:proofErr w:type="gramStart"/>
+      <w:r>
+        <w:rPr>
+          <w:rFonts w:asciiTheme="minorHAnsi" w:hAnsiTheme="minorHAnsi"/>
+          <w:sz w:val="22"/>
+          <w:szCs w:val="22"/>
+        </w:rPr>
+        <w:t>OrderId</w:t>
+      </w:r>
+      <w:proofErr w:type="spellEnd"/>
+      <w:r>
+        <w:rPr>
+          <w:rFonts w:asciiTheme="minorHAnsi" w:hAnsiTheme="minorHAnsi"/>
+          <w:sz w:val="22"/>
+          <w:szCs w:val="22"/>
+        </w:rPr>
+        <w:t xml:space="preserve"> :</w:t>
+      </w:r>
+      <w:proofErr w:type="gramEnd"/>
+    </w:p>
+    <w:p>
+      <w:pPr>
+        <w:pStyle w:val="HTMLPreformatted"/>
+        <w:shd w:val="clear" w:color="auto" w:fill="FFFFFF"/>
+        <w:rPr>
+          <w:rFonts w:asciiTheme="minorHAnsi" w:hAnsiTheme="minorHAnsi"/>
+          <w:sz w:val="22"/>
+          <w:szCs w:val="22"/>
+        </w:rPr>
+      </w:pPr>
+      <w:r>
+        <w:rPr>
+          <w:rFonts w:asciiTheme="minorHAnsi" w:hAnsiTheme="minorHAnsi"/>
+          <w:sz w:val="22"/>
+          <w:szCs w:val="22"/>
+        </w:rPr>
+        <w:t xml:space="preserve">SELECT * FROM Orders WHERE </w:t>
+      </w:r>
+      <w:proofErr w:type="spellStart"/>
+      <w:r>
+        <w:rPr>
+          <w:rFonts w:asciiTheme="minorHAnsi" w:hAnsiTheme="minorHAnsi"/>
+          <w:sz w:val="22"/>
+          <w:szCs w:val="22"/>
+        </w:rPr>
+        <w:t>OrderId</w:t>
+      </w:r>
+      <w:proofErr w:type="spellEnd"/>
+      <w:r>
+        <w:rPr>
+          <w:rFonts w:asciiTheme="minorHAnsi" w:hAnsiTheme="minorHAnsi"/>
+          <w:sz w:val="22"/>
+          <w:szCs w:val="22"/>
+        </w:rPr>
+        <w:t xml:space="preserve"> = </w:t>
+      </w:r>
+      <w:proofErr w:type="gramStart"/>
+      <w:r>
+        <w:rPr>
+          <w:rFonts w:asciiTheme="minorHAnsi" w:hAnsiTheme="minorHAnsi"/>
+          <w:sz w:val="22"/>
+          <w:szCs w:val="22"/>
+        </w:rPr>
+        <w:t>3;</w:t>
+      </w:r>
+      <w:proofErr w:type="gramEnd"/>
+    </w:p>
+    <w:p>
+      <w:pPr>
+        <w:pStyle w:val="HTMLPreformatted"/>
+        <w:shd w:val="clear" w:color="auto" w:fill="FFFFFF"/>
+        <w:rPr>
+          <w:rFonts w:asciiTheme="minorHAnsi" w:hAnsiTheme="minorHAnsi"/>
+          <w:sz w:val="22"/>
+          <w:szCs w:val="22"/>
+        </w:rPr>
+      </w:pPr>
+    </w:p>
+    <w:p>
+      <w:pPr>
+        <w:pStyle w:val="HTMLPreformatted"/>
+        <w:shd w:val="clear" w:color="auto" w:fill="FFFFFF"/>
+        <w:rPr>
+          <w:rFonts w:asciiTheme="minorHAnsi" w:hAnsiTheme="minorHAnsi"/>
+          <w:sz w:val="22"/>
+          <w:szCs w:val="22"/>
+        </w:rPr>
+      </w:pPr>
+      <w:r>
+        <w:rPr>
+          <w:rFonts w:asciiTheme="minorHAnsi" w:hAnsiTheme="minorHAnsi"/>
+          <w:sz w:val="22"/>
+          <w:szCs w:val="22"/>
+        </w:rPr>
+        <w:t xml:space="preserve">b. Display </w:t>
+      </w:r>
+      <w:proofErr w:type="spellStart"/>
+      <w:r>
+        <w:rPr>
+          <w:rFonts w:asciiTheme="minorHAnsi" w:hAnsiTheme="minorHAnsi"/>
+          <w:sz w:val="22"/>
+          <w:szCs w:val="22"/>
+        </w:rPr>
+        <w:t>OrderDetails</w:t>
+      </w:r>
+      <w:proofErr w:type="spellEnd"/>
+      <w:r>
+        <w:rPr>
+          <w:rFonts w:asciiTheme="minorHAnsi" w:hAnsiTheme="minorHAnsi"/>
+          <w:sz w:val="22"/>
+          <w:szCs w:val="22"/>
+        </w:rPr>
+        <w:t xml:space="preserve"> based on </w:t>
+      </w:r>
+      <w:proofErr w:type="spellStart"/>
+      <w:proofErr w:type="gramStart"/>
+      <w:r>
+        <w:rPr>
+          <w:rFonts w:asciiTheme="minorHAnsi" w:hAnsiTheme="minorHAnsi"/>
+          <w:sz w:val="22"/>
+          <w:szCs w:val="22"/>
+        </w:rPr>
+        <w:t>UserId</w:t>
+      </w:r>
+      <w:proofErr w:type="spellEnd"/>
+      <w:r>
+        <w:rPr>
+          <w:rFonts w:asciiTheme="minorHAnsi" w:hAnsiTheme="minorHAnsi"/>
+          <w:sz w:val="22"/>
+          <w:szCs w:val="22"/>
+        </w:rPr>
+        <w:t xml:space="preserve"> :</w:t>
+      </w:r>
+      <w:proofErr w:type="gramEnd"/>
+    </w:p>
+    <w:p>
+      <w:pPr>
+        <w:pStyle w:val="HTMLPreformatted"/>
+        <w:shd w:val="clear" w:color="auto" w:fill="FFFFFF"/>
+        <w:rPr>
+          <w:rFonts w:asciiTheme="minorHAnsi" w:hAnsiTheme="minorHAnsi"/>
+          <w:sz w:val="22"/>
+          <w:szCs w:val="22"/>
+        </w:rPr>
+      </w:pPr>
+      <w:r>
+        <w:rPr>
+          <w:rFonts w:asciiTheme="minorHAnsi" w:hAnsiTheme="minorHAnsi"/>
+          <w:sz w:val="22"/>
+          <w:szCs w:val="22"/>
+        </w:rPr>
+        <w:t xml:space="preserve">SELECT * FROM Orders WHERE </w:t>
+      </w:r>
+      <w:proofErr w:type="spellStart"/>
+      <w:r>
+        <w:rPr>
+          <w:rFonts w:asciiTheme="minorHAnsi" w:hAnsiTheme="minorHAnsi"/>
+          <w:sz w:val="22"/>
+          <w:szCs w:val="22"/>
+        </w:rPr>
+        <w:t>UserId</w:t>
+      </w:r>
+      <w:proofErr w:type="spellEnd"/>
+      <w:r>
+        <w:rPr>
+          <w:rFonts w:asciiTheme="minorHAnsi" w:hAnsiTheme="minorHAnsi"/>
+          <w:sz w:val="22"/>
+          <w:szCs w:val="22"/>
+        </w:rPr>
+        <w:t xml:space="preserve"> = </w:t>
+      </w:r>
+      <w:proofErr w:type="gramStart"/>
+      <w:r>
+        <w:rPr>
+          <w:rFonts w:asciiTheme="minorHAnsi" w:hAnsiTheme="minorHAnsi"/>
+          <w:sz w:val="22"/>
+          <w:szCs w:val="22"/>
+        </w:rPr>
+        <w:t>1;</w:t>
+      </w:r>
+      <w:proofErr w:type="gramEnd"/>
+      <w:r>
+        <w:rPr>
+          <w:rFonts w:asciiTheme="minorHAnsi" w:hAnsiTheme="minorHAnsi"/>
+          <w:sz w:val="22"/>
+          <w:szCs w:val="22"/>
+        </w:rPr>
+        <w:t xml:space="preserve"> </w:t>
+      </w:r>
+    </w:p>
+    <w:p>
+      <w:pPr>
+        <w:pStyle w:val="HTMLPreformatted"/>
+        <w:shd w:val="clear" w:color="auto" w:fill="FFFFFF"/>
+        <w:rPr>
+          <w:rFonts w:asciiTheme="minorHAnsi" w:hAnsiTheme="minorHAnsi"/>
+          <w:sz w:val="22"/>
+          <w:szCs w:val="22"/>
+        </w:rPr>
+      </w:pPr>
+    </w:p>
+    <w:p>
+      <w:pPr>
+        <w:pStyle w:val="HTMLPreformatted"/>
+        <w:shd w:val="clear" w:color="auto" w:fill="FFFFFF"/>
+        <w:rPr>
+          <w:rFonts w:asciiTheme="minorHAnsi" w:hAnsiTheme="minorHAnsi"/>
+          <w:sz w:val="22"/>
+          <w:szCs w:val="22"/>
+        </w:rPr>
+      </w:pPr>
+      <w:r>
+        <w:rPr>
+          <w:rFonts w:asciiTheme="minorHAnsi" w:hAnsiTheme="minorHAnsi"/>
+          <w:sz w:val="22"/>
+          <w:szCs w:val="22"/>
+        </w:rPr>
+        <w:t xml:space="preserve">c. Display </w:t>
+      </w:r>
+      <w:proofErr w:type="spellStart"/>
+      <w:r>
+        <w:rPr>
+          <w:rFonts w:asciiTheme="minorHAnsi" w:hAnsiTheme="minorHAnsi"/>
+          <w:sz w:val="22"/>
+          <w:szCs w:val="22"/>
+        </w:rPr>
+        <w:t>OrderDetails</w:t>
+      </w:r>
+      <w:proofErr w:type="spellEnd"/>
+      <w:r>
+        <w:rPr>
+          <w:rFonts w:asciiTheme="minorHAnsi" w:hAnsiTheme="minorHAnsi"/>
+          <w:sz w:val="22"/>
+          <w:szCs w:val="22"/>
+        </w:rPr>
+        <w:t xml:space="preserve"> based on </w:t>
+      </w:r>
+      <w:proofErr w:type="spellStart"/>
+      <w:proofErr w:type="gramStart"/>
+      <w:r>
+        <w:rPr>
+          <w:rFonts w:asciiTheme="minorHAnsi" w:hAnsiTheme="minorHAnsi"/>
+          <w:sz w:val="22"/>
+          <w:szCs w:val="22"/>
+        </w:rPr>
+        <w:t>OrderDate</w:t>
+      </w:r>
+      <w:proofErr w:type="spellEnd"/>
+      <w:r>
+        <w:rPr>
+          <w:rFonts w:asciiTheme="minorHAnsi" w:hAnsiTheme="minorHAnsi"/>
+          <w:sz w:val="22"/>
+          <w:szCs w:val="22"/>
+        </w:rPr>
+        <w:t xml:space="preserve"> :</w:t>
+      </w:r>
+      <w:proofErr w:type="gramEnd"/>
+      <w:r>
+        <w:rPr>
+          <w:rFonts w:asciiTheme="minorHAnsi" w:hAnsiTheme="minorHAnsi"/>
+          <w:sz w:val="22"/>
+          <w:szCs w:val="22"/>
+        </w:rPr>
+        <w:t xml:space="preserve"> </w:t>
+      </w:r>
+    </w:p>
+    <w:p>
+      <w:pPr>
+        <w:pStyle w:val="HTMLPreformatted"/>
+        <w:shd w:val="clear" w:color="auto" w:fill="FFFFFF"/>
+        <w:rPr>
+          <w:rFonts w:asciiTheme="minorHAnsi" w:hAnsiTheme="minorHAnsi"/>
+          <w:sz w:val="22"/>
+          <w:szCs w:val="22"/>
+        </w:rPr>
+      </w:pPr>
+      <w:r>
+        <w:rPr>
+          <w:rFonts w:asciiTheme="minorHAnsi" w:hAnsiTheme="minorHAnsi"/>
+          <w:sz w:val="22"/>
+          <w:szCs w:val="22"/>
+        </w:rPr>
+        <w:t xml:space="preserve">SELECT * FROM Orders WHERE </w:t>
+      </w:r>
+      <w:proofErr w:type="spellStart"/>
+      <w:r>
+        <w:rPr>
+          <w:rFonts w:asciiTheme="minorHAnsi" w:hAnsiTheme="minorHAnsi"/>
+          <w:sz w:val="22"/>
+          <w:szCs w:val="22"/>
+        </w:rPr>
+        <w:t>OrderDate</w:t>
+      </w:r>
+      <w:proofErr w:type="spellEnd"/>
+      <w:r>
+        <w:rPr>
+          <w:rFonts w:asciiTheme="minorHAnsi" w:hAnsiTheme="minorHAnsi"/>
+          <w:sz w:val="22"/>
+          <w:szCs w:val="22"/>
+        </w:rPr>
+        <w:t xml:space="preserve"> = '2024-04-03</w:t>
+      </w:r>
+      <w:proofErr w:type="gramStart"/>
+      <w:r>
+        <w:rPr>
+          <w:rFonts w:asciiTheme="minorHAnsi" w:hAnsiTheme="minorHAnsi"/>
+          <w:sz w:val="22"/>
+          <w:szCs w:val="22"/>
+        </w:rPr>
+        <w:t>';</w:t>
+      </w:r>
+      <w:proofErr w:type="gramEnd"/>
+    </w:p>
+    <w:p>
+      <w:pPr>
+        <w:pStyle w:val="HTMLPreformatted"/>
+        <w:shd w:val="clear" w:color="auto" w:fill="FFFFFF"/>
+        <w:rPr>
+          <w:rFonts w:asciiTheme="minorHAnsi" w:hAnsiTheme="minorHAnsi"/>
+          <w:sz w:val="22"/>
+          <w:szCs w:val="22"/>
+        </w:rPr>
+      </w:pPr>
     </w:p>
     <w:sectPr>
       <w:pgSz w:w="11906" w:h="16838"/>
@@ -1069,6 +5304,58 @@
       <w:spacing w:val="5"/>
     </w:rPr>
   </w:style>
+  <w:style w:type="paragraph" w:styleId="HTMLPreformatted">
+    <w:name w:val="HTML Preformatted"/>
+    <w:basedOn w:val="Normal"/>
+    <w:link w:val="HTMLPreformattedChar"/>
+    <w:uiPriority w:val="99"/>
+    <w:unhideWhenUsed/>
+    <w:rsid w:val="005D0CDD"/>
+    <w:pPr>
+      <w:tabs>
+        <w:tab w:val="left" w:pos="916"/>
+        <w:tab w:val="left" w:pos="1832"/>
+        <w:tab w:val="left" w:pos="2748"/>
+        <w:tab w:val="left" w:pos="3664"/>
+        <w:tab w:val="left" w:pos="4580"/>
+        <w:tab w:val="left" w:pos="5496"/>
+        <w:tab w:val="left" w:pos="6412"/>
+        <w:tab w:val="left" w:pos="7328"/>
+        <w:tab w:val="left" w:pos="8244"/>
+        <w:tab w:val="left" w:pos="9160"/>
+        <w:tab w:val="left" w:pos="10076"/>
+        <w:tab w:val="left" w:pos="10992"/>
+        <w:tab w:val="left" w:pos="11908"/>
+        <w:tab w:val="left" w:pos="12824"/>
+        <w:tab w:val="left" w:pos="13740"/>
+        <w:tab w:val="left" w:pos="14656"/>
+      </w:tabs>
+      <w:spacing w:after="0" w:line="240" w:lineRule="auto"/>
+    </w:pPr>
+    <w:rPr>
+      <w:rFonts w:ascii="Courier New" w:eastAsia="Times New Roman" w:hAnsi="Courier New" w:cs="Courier New"/>
+      <w:kern w:val="0"/>
+      <w:sz w:val="20"/>
+      <w:szCs w:val="20"/>
+      <w:lang w:eastAsia="en-IN"/>
+      <w14:ligatures w14:val="none"/>
+    </w:rPr>
+  </w:style>
+  <w:style w:type="character" w:customStyle="1" w:styleId="HTMLPreformattedChar">
+    <w:name w:val="HTML Preformatted Char"/>
+    <w:basedOn w:val="DefaultParagraphFont"/>
+    <w:link w:val="HTMLPreformatted"/>
+    <w:uiPriority w:val="99"/>
+    <w:rsid w:val="005D0CDD"/>
+    <w:rPr>
+      <w:rFonts w:ascii="Courier New" w:eastAsia="Times New Roman" w:hAnsi="Courier New" w:cs="Courier New"/>
+      <w:kern w:val="0"/>
+      <w:sz w:val="20"/>
+      <w:szCs w:val="20"/>
+      <w:lang w:eastAsia="en-IN"/>
+      <w14:ligatures w14:val="none"/>
+    </w:rPr>
+  </w:style>
 </w:styles>
 </file>
 

</xml_diff>